<commit_message>
Major report updates; images for slides
</commit_message>
<xml_diff>
--- a/Final-Group-Project-Report/BG_Group-7-Final-Project-Report.docx
+++ b/Final-Group-Project-Report/BG_Group-7-Final-Project-Report.docx
@@ -279,7 +279,7 @@
                     <pic:cNvPicPr/>
                   </pic:nvPicPr>
                   <pic:blipFill>
-                    <a:blip r:embed="rId6"/>
+                    <a:blip r:embed="rId8"/>
                     <a:stretch>
                       <a:fillRect/>
                     </a:stretch>
@@ -401,35 +401,79 @@
         <w:t>For the image classification task, we used three frameworks to train models</w:t>
       </w:r>
       <w:r>
-        <w:t>.</w:t>
+        <w:t>, which will be discussed in turn.</w:t>
       </w:r>
     </w:p>
     <w:p/>
     <w:p>
       <w:pPr>
-        <w:pStyle w:val="Heading2"/>
-      </w:pPr>
-      <w:r>
-        <w:t>Caffe</w:t>
-      </w:r>
-    </w:p>
-    <w:p/>
-    <w:p>
-      <w:pPr>
-        <w:pStyle w:val="Heading2"/>
-      </w:pPr>
-      <w:r>
-        <w:t>TensorFlow</w:t>
-      </w:r>
-    </w:p>
-    <w:p/>
+        <w:rPr>
+          <w:rFonts w:asciiTheme="majorHAnsi" w:eastAsiaTheme="majorEastAsia" w:hAnsiTheme="majorHAnsi" w:cstheme="majorBidi"/>
+          <w:color w:val="404040" w:themeColor="text1" w:themeTint="BF"/>
+          <w:sz w:val="28"/>
+          <w:szCs w:val="28"/>
+        </w:rPr>
+      </w:pPr>
+      <w:r>
+        <w:br w:type="page"/>
+      </w:r>
+    </w:p>
     <w:p>
       <w:pPr>
         <w:pStyle w:val="Heading2"/>
         <w:jc w:val="center"/>
       </w:pPr>
+      <w:r>
+        <w:lastRenderedPageBreak/>
+        <w:t>Caffe</w:t>
+      </w:r>
+    </w:p>
+    <w:p/>
+    <w:p>
+      <w:pPr>
+        <w:rPr>
+          <w:rFonts w:asciiTheme="majorHAnsi" w:eastAsiaTheme="majorEastAsia" w:hAnsiTheme="majorHAnsi" w:cstheme="majorBidi"/>
+          <w:color w:val="404040" w:themeColor="text1" w:themeTint="BF"/>
+          <w:sz w:val="28"/>
+          <w:szCs w:val="28"/>
+        </w:rPr>
+      </w:pPr>
+      <w:r>
+        <w:br w:type="page"/>
+      </w:r>
+    </w:p>
+    <w:p>
+      <w:pPr>
+        <w:pStyle w:val="Heading2"/>
+        <w:jc w:val="center"/>
+      </w:pPr>
+      <w:r>
+        <w:lastRenderedPageBreak/>
+        <w:t>TensorFlow</w:t>
+      </w:r>
+    </w:p>
+    <w:p/>
+    <w:p>
+      <w:pPr>
+        <w:rPr>
+          <w:rFonts w:asciiTheme="majorHAnsi" w:eastAsiaTheme="majorEastAsia" w:hAnsiTheme="majorHAnsi" w:cstheme="majorBidi"/>
+          <w:color w:val="404040" w:themeColor="text1" w:themeTint="BF"/>
+          <w:sz w:val="28"/>
+          <w:szCs w:val="28"/>
+        </w:rPr>
+      </w:pPr>
+      <w:r>
+        <w:br w:type="page"/>
+      </w:r>
+    </w:p>
+    <w:p>
+      <w:pPr>
+        <w:pStyle w:val="Heading2"/>
+        <w:jc w:val="center"/>
+      </w:pPr>
       <w:proofErr w:type="spellStart"/>
       <w:r>
+        <w:lastRenderedPageBreak/>
         <w:t>Pytorch</w:t>
       </w:r>
       <w:proofErr w:type="spellEnd"/>
@@ -490,7 +534,6 @@
         <w:pStyle w:val="Heading3"/>
       </w:pPr>
       <w:r>
-        <w:lastRenderedPageBreak/>
         <w:t>Deep Learning Network and Training Algorithm</w:t>
       </w:r>
     </w:p>
@@ -767,7 +810,7 @@
                     <pic:cNvPicPr/>
                   </pic:nvPicPr>
                   <pic:blipFill>
-                    <a:blip r:embed="rId7">
+                    <a:blip r:embed="rId9">
                       <a:extLst>
                         <a:ext uri="{28A0092B-C50C-407E-A947-70E740481C1C}">
                           <a14:useLocalDpi xmlns:a14="http://schemas.microsoft.com/office/drawing/2010/main" val="0"/>
@@ -834,11 +877,7 @@
       </w:r>
       <w:proofErr w:type="spellEnd"/>
       <w:r>
-        <w:t xml:space="preserve"> command and pushed to the background, allowing it to run without a terminal. One of several different combinations could take up to 4 hours </w:t>
-      </w:r>
-      <w:r>
-        <w:lastRenderedPageBreak/>
-        <w:t xml:space="preserve">to run. These scripts were run on </w:t>
+        <w:t xml:space="preserve"> command and pushed to the background, allowing it to run without a terminal. One of several different combinations could take up to 4 hours to run. These scripts were run on </w:t>
       </w:r>
       <w:proofErr w:type="gramStart"/>
       <w:r>
@@ -1127,9 +1166,9 @@
             <o:lock v:ext="edit" aspectratio="t"/>
           </v:shapetype>
           <v:shape id="_x0000_i1033" type="#_x0000_t75" style="width:468pt;height:362.25pt" o:ole="">
-            <v:imagedata r:id="rId8" o:title=""/>
+            <v:imagedata r:id="rId10" o:title=""/>
           </v:shape>
-          <o:OLEObject Type="Embed" ProgID="Word.OpenDocumentText.12" ShapeID="_x0000_i1033" DrawAspect="Content" ObjectID="_1605907116" r:id="rId9"/>
+          <o:OLEObject Type="Embed" ProgID="Word.OpenDocumentText.12" ShapeID="_x0000_i1033" DrawAspect="Content" ObjectID="_1605938163" r:id="rId11"/>
         </w:object>
       </w:r>
     </w:p>
@@ -1196,23 +1235,19 @@
     </w:p>
     <w:p>
       <w:r>
-        <w:t>The network achieved a 91.6% accuracy rate on the test data.</w:t>
+        <w:t>The network achieved a 91.6% accuracy on the test data.</w:t>
+      </w:r>
+    </w:p>
+    <w:p>
+      <w:r>
+        <w:t>The best performing digit was “2” and the worst was “8”.</w:t>
       </w:r>
     </w:p>
     <w:p>
       <w:pPr>
         <w:keepNext/>
-      </w:pPr>
-    </w:p>
-    <w:p>
-      <w:r>
-        <w:t xml:space="preserve">          </w:t>
-      </w:r>
-    </w:p>
-    <w:p>
-      <w:r>
-        <w:t>The best performing digit was “2” and the worst was “8”.</w:t>
-      </w:r>
+        <w:keepLines/>
+      </w:pPr>
     </w:p>
     <w:tbl>
       <w:tblPr>
@@ -1230,6 +1265,7 @@
       <w:tr>
         <w:trPr>
           <w:cnfStyle w:val="100000000000" w:firstRow="1" w:lastRow="0" w:firstColumn="0" w:lastColumn="0" w:oddVBand="0" w:evenVBand="0" w:oddHBand="0" w:evenHBand="0" w:firstRowFirstColumn="0" w:firstRowLastColumn="0" w:lastRowFirstColumn="0" w:lastRowLastColumn="0"/>
+          <w:cantSplit/>
         </w:trPr>
         <w:tc>
           <w:tcPr>
@@ -1237,6 +1273,10 @@
             <w:tcW w:w="1870" w:type="dxa"/>
           </w:tcPr>
           <w:p>
+            <w:pPr>
+              <w:keepNext/>
+              <w:keepLines/>
+            </w:pPr>
             <w:r>
               <w:t>Label (The Digit)</w:t>
             </w:r>
@@ -1248,6 +1288,8 @@
           </w:tcPr>
           <w:p>
             <w:pPr>
+              <w:keepNext/>
+              <w:keepLines/>
               <w:cnfStyle w:val="100000000000" w:firstRow="1" w:lastRow="0" w:firstColumn="0" w:lastColumn="0" w:oddVBand="0" w:evenVBand="0" w:oddHBand="0" w:evenHBand="0" w:firstRowFirstColumn="0" w:firstRowLastColumn="0" w:lastRowFirstColumn="0" w:lastRowLastColumn="0"/>
             </w:pPr>
             <w:r>
@@ -1261,6 +1303,8 @@
           </w:tcPr>
           <w:p>
             <w:pPr>
+              <w:keepNext/>
+              <w:keepLines/>
               <w:cnfStyle w:val="100000000000" w:firstRow="1" w:lastRow="0" w:firstColumn="0" w:lastColumn="0" w:oddVBand="0" w:evenVBand="0" w:oddHBand="0" w:evenHBand="0" w:firstRowFirstColumn="0" w:firstRowLastColumn="0" w:lastRowFirstColumn="0" w:lastRowLastColumn="0"/>
             </w:pPr>
             <w:r>
@@ -1274,6 +1318,8 @@
           </w:tcPr>
           <w:p>
             <w:pPr>
+              <w:keepNext/>
+              <w:keepLines/>
               <w:cnfStyle w:val="100000000000" w:firstRow="1" w:lastRow="0" w:firstColumn="0" w:lastColumn="0" w:oddVBand="0" w:evenVBand="0" w:oddHBand="0" w:evenHBand="0" w:firstRowFirstColumn="0" w:firstRowLastColumn="0" w:lastRowFirstColumn="0" w:lastRowLastColumn="0"/>
             </w:pPr>
             <w:r>
@@ -1287,6 +1333,8 @@
           </w:tcPr>
           <w:p>
             <w:pPr>
+              <w:keepNext/>
+              <w:keepLines/>
               <w:cnfStyle w:val="100000000000" w:firstRow="1" w:lastRow="0" w:firstColumn="0" w:lastColumn="0" w:oddVBand="0" w:evenVBand="0" w:oddHBand="0" w:evenHBand="0" w:firstRowFirstColumn="0" w:firstRowLastColumn="0" w:lastRowFirstColumn="0" w:lastRowLastColumn="0"/>
             </w:pPr>
             <w:r>
@@ -1298,6 +1346,7 @@
       <w:tr>
         <w:trPr>
           <w:cnfStyle w:val="000000100000" w:firstRow="0" w:lastRow="0" w:firstColumn="0" w:lastColumn="0" w:oddVBand="0" w:evenVBand="0" w:oddHBand="1" w:evenHBand="0" w:firstRowFirstColumn="0" w:firstRowLastColumn="0" w:lastRowFirstColumn="0" w:lastRowLastColumn="0"/>
+          <w:cantSplit/>
         </w:trPr>
         <w:tc>
           <w:tcPr>
@@ -1305,6 +1354,10 @@
             <w:tcW w:w="1870" w:type="dxa"/>
           </w:tcPr>
           <w:p>
+            <w:pPr>
+              <w:keepNext/>
+              <w:keepLines/>
+            </w:pPr>
             <w:r>
               <w:t>0</w:t>
             </w:r>
@@ -1316,6 +1369,8 @@
           </w:tcPr>
           <w:p>
             <w:pPr>
+              <w:keepNext/>
+              <w:keepLines/>
               <w:cnfStyle w:val="000000100000" w:firstRow="0" w:lastRow="0" w:firstColumn="0" w:lastColumn="0" w:oddVBand="0" w:evenVBand="0" w:oddHBand="1" w:evenHBand="0" w:firstRowFirstColumn="0" w:firstRowLastColumn="0" w:lastRowFirstColumn="0" w:lastRowLastColumn="0"/>
             </w:pPr>
             <w:r>
@@ -1329,6 +1384,8 @@
           </w:tcPr>
           <w:p>
             <w:pPr>
+              <w:keepNext/>
+              <w:keepLines/>
               <w:cnfStyle w:val="000000100000" w:firstRow="0" w:lastRow="0" w:firstColumn="0" w:lastColumn="0" w:oddVBand="0" w:evenVBand="0" w:oddHBand="1" w:evenHBand="0" w:firstRowFirstColumn="0" w:firstRowLastColumn="0" w:lastRowFirstColumn="0" w:lastRowLastColumn="0"/>
             </w:pPr>
             <w:r>
@@ -1342,6 +1399,8 @@
           </w:tcPr>
           <w:p>
             <w:pPr>
+              <w:keepNext/>
+              <w:keepLines/>
               <w:cnfStyle w:val="000000100000" w:firstRow="0" w:lastRow="0" w:firstColumn="0" w:lastColumn="0" w:oddVBand="0" w:evenVBand="0" w:oddHBand="1" w:evenHBand="0" w:firstRowFirstColumn="0" w:firstRowLastColumn="0" w:lastRowFirstColumn="0" w:lastRowLastColumn="0"/>
             </w:pPr>
             <w:r>
@@ -1355,6 +1414,8 @@
           </w:tcPr>
           <w:p>
             <w:pPr>
+              <w:keepNext/>
+              <w:keepLines/>
               <w:cnfStyle w:val="000000100000" w:firstRow="0" w:lastRow="0" w:firstColumn="0" w:lastColumn="0" w:oddVBand="0" w:evenVBand="0" w:oddHBand="1" w:evenHBand="0" w:firstRowFirstColumn="0" w:firstRowLastColumn="0" w:lastRowFirstColumn="0" w:lastRowLastColumn="0"/>
             </w:pPr>
             <w:r>
@@ -1373,12 +1434,19 @@
         </w:tc>
       </w:tr>
       <w:tr>
+        <w:trPr>
+          <w:cantSplit/>
+        </w:trPr>
         <w:tc>
           <w:tcPr>
             <w:cnfStyle w:val="001000000000" w:firstRow="0" w:lastRow="0" w:firstColumn="1" w:lastColumn="0" w:oddVBand="0" w:evenVBand="0" w:oddHBand="0" w:evenHBand="0" w:firstRowFirstColumn="0" w:firstRowLastColumn="0" w:lastRowFirstColumn="0" w:lastRowLastColumn="0"/>
             <w:tcW w:w="1870" w:type="dxa"/>
           </w:tcPr>
           <w:p>
+            <w:pPr>
+              <w:keepNext/>
+              <w:keepLines/>
+            </w:pPr>
             <w:r>
               <w:t>1</w:t>
             </w:r>
@@ -1390,13 +1458,12 @@
           </w:tcPr>
           <w:p>
             <w:pPr>
+              <w:keepNext/>
+              <w:keepLines/>
               <w:cnfStyle w:val="000000000000" w:firstRow="0" w:lastRow="0" w:firstColumn="0" w:lastColumn="0" w:oddVBand="0" w:evenVBand="0" w:oddHBand="0" w:evenHBand="0" w:firstRowFirstColumn="0" w:firstRowLastColumn="0" w:lastRowFirstColumn="0" w:lastRowLastColumn="0"/>
             </w:pPr>
             <w:r>
-              <w:t>0.90</w:t>
-            </w:r>
-            <w:r>
-              <w:t xml:space="preserve"> </w:t>
+              <w:t xml:space="preserve">0.90 </w:t>
             </w:r>
           </w:p>
         </w:tc>
@@ -1406,6 +1473,8 @@
           </w:tcPr>
           <w:p>
             <w:pPr>
+              <w:keepNext/>
+              <w:keepLines/>
               <w:cnfStyle w:val="000000000000" w:firstRow="0" w:lastRow="0" w:firstColumn="0" w:lastColumn="0" w:oddVBand="0" w:evenVBand="0" w:oddHBand="0" w:evenHBand="0" w:firstRowFirstColumn="0" w:firstRowLastColumn="0" w:lastRowFirstColumn="0" w:lastRowLastColumn="0"/>
             </w:pPr>
             <w:r>
@@ -1419,6 +1488,8 @@
           </w:tcPr>
           <w:p>
             <w:pPr>
+              <w:keepNext/>
+              <w:keepLines/>
               <w:cnfStyle w:val="000000000000" w:firstRow="0" w:lastRow="0" w:firstColumn="0" w:lastColumn="0" w:oddVBand="0" w:evenVBand="0" w:oddHBand="0" w:evenHBand="0" w:firstRowFirstColumn="0" w:firstRowLastColumn="0" w:lastRowFirstColumn="0" w:lastRowLastColumn="0"/>
             </w:pPr>
             <w:r>
@@ -1432,6 +1503,8 @@
           </w:tcPr>
           <w:p>
             <w:pPr>
+              <w:keepNext/>
+              <w:keepLines/>
               <w:cnfStyle w:val="000000000000" w:firstRow="0" w:lastRow="0" w:firstColumn="0" w:lastColumn="0" w:oddVBand="0" w:evenVBand="0" w:oddHBand="0" w:evenHBand="0" w:firstRowFirstColumn="0" w:firstRowLastColumn="0" w:lastRowFirstColumn="0" w:lastRowLastColumn="0"/>
             </w:pPr>
             <w:r>
@@ -1449,6 +1522,7 @@
       <w:tr>
         <w:trPr>
           <w:cnfStyle w:val="000000100000" w:firstRow="0" w:lastRow="0" w:firstColumn="0" w:lastColumn="0" w:oddVBand="0" w:evenVBand="0" w:oddHBand="1" w:evenHBand="0" w:firstRowFirstColumn="0" w:firstRowLastColumn="0" w:lastRowFirstColumn="0" w:lastRowLastColumn="0"/>
+          <w:cantSplit/>
         </w:trPr>
         <w:tc>
           <w:tcPr>
@@ -1456,6 +1530,10 @@
             <w:tcW w:w="1870" w:type="dxa"/>
           </w:tcPr>
           <w:p>
+            <w:pPr>
+              <w:keepNext/>
+              <w:keepLines/>
+            </w:pPr>
             <w:r>
               <w:t>2</w:t>
             </w:r>
@@ -1467,6 +1545,8 @@
           </w:tcPr>
           <w:p>
             <w:pPr>
+              <w:keepNext/>
+              <w:keepLines/>
               <w:cnfStyle w:val="000000100000" w:firstRow="0" w:lastRow="0" w:firstColumn="0" w:lastColumn="0" w:oddVBand="0" w:evenVBand="0" w:oddHBand="1" w:evenHBand="0" w:firstRowFirstColumn="0" w:firstRowLastColumn="0" w:lastRowFirstColumn="0" w:lastRowLastColumn="0"/>
             </w:pPr>
             <w:r>
@@ -1480,6 +1560,8 @@
           </w:tcPr>
           <w:p>
             <w:pPr>
+              <w:keepNext/>
+              <w:keepLines/>
               <w:cnfStyle w:val="000000100000" w:firstRow="0" w:lastRow="0" w:firstColumn="0" w:lastColumn="0" w:oddVBand="0" w:evenVBand="0" w:oddHBand="1" w:evenHBand="0" w:firstRowFirstColumn="0" w:firstRowLastColumn="0" w:lastRowFirstColumn="0" w:lastRowLastColumn="0"/>
             </w:pPr>
             <w:r>
@@ -1493,6 +1575,8 @@
           </w:tcPr>
           <w:p>
             <w:pPr>
+              <w:keepNext/>
+              <w:keepLines/>
               <w:cnfStyle w:val="000000100000" w:firstRow="0" w:lastRow="0" w:firstColumn="0" w:lastColumn="0" w:oddVBand="0" w:evenVBand="0" w:oddHBand="1" w:evenHBand="0" w:firstRowFirstColumn="0" w:firstRowLastColumn="0" w:lastRowFirstColumn="0" w:lastRowLastColumn="0"/>
             </w:pPr>
             <w:r>
@@ -1506,6 +1590,8 @@
           </w:tcPr>
           <w:p>
             <w:pPr>
+              <w:keepNext/>
+              <w:keepLines/>
               <w:cnfStyle w:val="000000100000" w:firstRow="0" w:lastRow="0" w:firstColumn="0" w:lastColumn="0" w:oddVBand="0" w:evenVBand="0" w:oddHBand="1" w:evenHBand="0" w:firstRowFirstColumn="0" w:firstRowLastColumn="0" w:lastRowFirstColumn="0" w:lastRowLastColumn="0"/>
             </w:pPr>
             <w:r>
@@ -1527,12 +1613,19 @@
         </w:tc>
       </w:tr>
       <w:tr>
+        <w:trPr>
+          <w:cantSplit/>
+        </w:trPr>
         <w:tc>
           <w:tcPr>
             <w:cnfStyle w:val="001000000000" w:firstRow="0" w:lastRow="0" w:firstColumn="1" w:lastColumn="0" w:oddVBand="0" w:evenVBand="0" w:oddHBand="0" w:evenHBand="0" w:firstRowFirstColumn="0" w:firstRowLastColumn="0" w:lastRowFirstColumn="0" w:lastRowLastColumn="0"/>
             <w:tcW w:w="1870" w:type="dxa"/>
           </w:tcPr>
           <w:p>
+            <w:pPr>
+              <w:keepNext/>
+              <w:keepLines/>
+            </w:pPr>
             <w:r>
               <w:t>3</w:t>
             </w:r>
@@ -1544,6 +1637,8 @@
           </w:tcPr>
           <w:p>
             <w:pPr>
+              <w:keepNext/>
+              <w:keepLines/>
               <w:cnfStyle w:val="000000000000" w:firstRow="0" w:lastRow="0" w:firstColumn="0" w:lastColumn="0" w:oddVBand="0" w:evenVBand="0" w:oddHBand="0" w:evenHBand="0" w:firstRowFirstColumn="0" w:firstRowLastColumn="0" w:lastRowFirstColumn="0" w:lastRowLastColumn="0"/>
             </w:pPr>
             <w:r>
@@ -1557,6 +1652,8 @@
           </w:tcPr>
           <w:p>
             <w:pPr>
+              <w:keepNext/>
+              <w:keepLines/>
               <w:cnfStyle w:val="000000000000" w:firstRow="0" w:lastRow="0" w:firstColumn="0" w:lastColumn="0" w:oddVBand="0" w:evenVBand="0" w:oddHBand="0" w:evenHBand="0" w:firstRowFirstColumn="0" w:firstRowLastColumn="0" w:lastRowFirstColumn="0" w:lastRowLastColumn="0"/>
             </w:pPr>
             <w:r>
@@ -1570,6 +1667,8 @@
           </w:tcPr>
           <w:p>
             <w:pPr>
+              <w:keepNext/>
+              <w:keepLines/>
               <w:cnfStyle w:val="000000000000" w:firstRow="0" w:lastRow="0" w:firstColumn="0" w:lastColumn="0" w:oddVBand="0" w:evenVBand="0" w:oddHBand="0" w:evenHBand="0" w:firstRowFirstColumn="0" w:firstRowLastColumn="0" w:lastRowFirstColumn="0" w:lastRowLastColumn="0"/>
             </w:pPr>
             <w:r>
@@ -1583,6 +1682,8 @@
           </w:tcPr>
           <w:p>
             <w:pPr>
+              <w:keepNext/>
+              <w:keepLines/>
               <w:cnfStyle w:val="000000000000" w:firstRow="0" w:lastRow="0" w:firstColumn="0" w:lastColumn="0" w:oddVBand="0" w:evenVBand="0" w:oddHBand="0" w:evenHBand="0" w:firstRowFirstColumn="0" w:firstRowLastColumn="0" w:lastRowFirstColumn="0" w:lastRowLastColumn="0"/>
             </w:pPr>
             <w:r>
@@ -1594,6 +1695,7 @@
       <w:tr>
         <w:trPr>
           <w:cnfStyle w:val="000000100000" w:firstRow="0" w:lastRow="0" w:firstColumn="0" w:lastColumn="0" w:oddVBand="0" w:evenVBand="0" w:oddHBand="1" w:evenHBand="0" w:firstRowFirstColumn="0" w:firstRowLastColumn="0" w:lastRowFirstColumn="0" w:lastRowLastColumn="0"/>
+          <w:cantSplit/>
         </w:trPr>
         <w:tc>
           <w:tcPr>
@@ -1601,6 +1703,10 @@
             <w:tcW w:w="1870" w:type="dxa"/>
           </w:tcPr>
           <w:p>
+            <w:pPr>
+              <w:keepNext/>
+              <w:keepLines/>
+            </w:pPr>
             <w:r>
               <w:t xml:space="preserve">4 </w:t>
             </w:r>
@@ -1612,6 +1718,8 @@
           </w:tcPr>
           <w:p>
             <w:pPr>
+              <w:keepNext/>
+              <w:keepLines/>
               <w:cnfStyle w:val="000000100000" w:firstRow="0" w:lastRow="0" w:firstColumn="0" w:lastColumn="0" w:oddVBand="0" w:evenVBand="0" w:oddHBand="1" w:evenHBand="0" w:firstRowFirstColumn="0" w:firstRowLastColumn="0" w:lastRowFirstColumn="0" w:lastRowLastColumn="0"/>
             </w:pPr>
             <w:r>
@@ -1625,6 +1733,8 @@
           </w:tcPr>
           <w:p>
             <w:pPr>
+              <w:keepNext/>
+              <w:keepLines/>
               <w:cnfStyle w:val="000000100000" w:firstRow="0" w:lastRow="0" w:firstColumn="0" w:lastColumn="0" w:oddVBand="0" w:evenVBand="0" w:oddHBand="1" w:evenHBand="0" w:firstRowFirstColumn="0" w:firstRowLastColumn="0" w:lastRowFirstColumn="0" w:lastRowLastColumn="0"/>
             </w:pPr>
             <w:r>
@@ -1638,6 +1748,8 @@
           </w:tcPr>
           <w:p>
             <w:pPr>
+              <w:keepNext/>
+              <w:keepLines/>
               <w:cnfStyle w:val="000000100000" w:firstRow="0" w:lastRow="0" w:firstColumn="0" w:lastColumn="0" w:oddVBand="0" w:evenVBand="0" w:oddHBand="1" w:evenHBand="0" w:firstRowFirstColumn="0" w:firstRowLastColumn="0" w:lastRowFirstColumn="0" w:lastRowLastColumn="0"/>
             </w:pPr>
             <w:r>
@@ -1651,6 +1763,8 @@
           </w:tcPr>
           <w:p>
             <w:pPr>
+              <w:keepNext/>
+              <w:keepLines/>
               <w:cnfStyle w:val="000000100000" w:firstRow="0" w:lastRow="0" w:firstColumn="0" w:lastColumn="0" w:oddVBand="0" w:evenVBand="0" w:oddHBand="1" w:evenHBand="0" w:firstRowFirstColumn="0" w:firstRowLastColumn="0" w:lastRowFirstColumn="0" w:lastRowLastColumn="0"/>
             </w:pPr>
             <w:r>
@@ -1660,12 +1774,19 @@
         </w:tc>
       </w:tr>
       <w:tr>
+        <w:trPr>
+          <w:cantSplit/>
+        </w:trPr>
         <w:tc>
           <w:tcPr>
             <w:cnfStyle w:val="001000000000" w:firstRow="0" w:lastRow="0" w:firstColumn="1" w:lastColumn="0" w:oddVBand="0" w:evenVBand="0" w:oddHBand="0" w:evenHBand="0" w:firstRowFirstColumn="0" w:firstRowLastColumn="0" w:lastRowFirstColumn="0" w:lastRowLastColumn="0"/>
             <w:tcW w:w="1870" w:type="dxa"/>
           </w:tcPr>
           <w:p>
+            <w:pPr>
+              <w:keepNext/>
+              <w:keepLines/>
+            </w:pPr>
             <w:r>
               <w:t>5</w:t>
             </w:r>
@@ -1677,6 +1798,8 @@
           </w:tcPr>
           <w:p>
             <w:pPr>
+              <w:keepNext/>
+              <w:keepLines/>
               <w:cnfStyle w:val="000000000000" w:firstRow="0" w:lastRow="0" w:firstColumn="0" w:lastColumn="0" w:oddVBand="0" w:evenVBand="0" w:oddHBand="0" w:evenHBand="0" w:firstRowFirstColumn="0" w:firstRowLastColumn="0" w:lastRowFirstColumn="0" w:lastRowLastColumn="0"/>
             </w:pPr>
             <w:r>
@@ -1690,6 +1813,8 @@
           </w:tcPr>
           <w:p>
             <w:pPr>
+              <w:keepNext/>
+              <w:keepLines/>
               <w:cnfStyle w:val="000000000000" w:firstRow="0" w:lastRow="0" w:firstColumn="0" w:lastColumn="0" w:oddVBand="0" w:evenVBand="0" w:oddHBand="0" w:evenHBand="0" w:firstRowFirstColumn="0" w:firstRowLastColumn="0" w:lastRowFirstColumn="0" w:lastRowLastColumn="0"/>
             </w:pPr>
             <w:r>
@@ -1703,6 +1828,8 @@
           </w:tcPr>
           <w:p>
             <w:pPr>
+              <w:keepNext/>
+              <w:keepLines/>
               <w:cnfStyle w:val="000000000000" w:firstRow="0" w:lastRow="0" w:firstColumn="0" w:lastColumn="0" w:oddVBand="0" w:evenVBand="0" w:oddHBand="0" w:evenHBand="0" w:firstRowFirstColumn="0" w:firstRowLastColumn="0" w:lastRowFirstColumn="0" w:lastRowLastColumn="0"/>
             </w:pPr>
             <w:r>
@@ -1716,6 +1843,8 @@
           </w:tcPr>
           <w:p>
             <w:pPr>
+              <w:keepNext/>
+              <w:keepLines/>
               <w:cnfStyle w:val="000000000000" w:firstRow="0" w:lastRow="0" w:firstColumn="0" w:lastColumn="0" w:oddVBand="0" w:evenVBand="0" w:oddHBand="0" w:evenHBand="0" w:firstRowFirstColumn="0" w:firstRowLastColumn="0" w:lastRowFirstColumn="0" w:lastRowLastColumn="0"/>
             </w:pPr>
             <w:r>
@@ -1727,6 +1856,7 @@
       <w:tr>
         <w:trPr>
           <w:cnfStyle w:val="000000100000" w:firstRow="0" w:lastRow="0" w:firstColumn="0" w:lastColumn="0" w:oddVBand="0" w:evenVBand="0" w:oddHBand="1" w:evenHBand="0" w:firstRowFirstColumn="0" w:firstRowLastColumn="0" w:lastRowFirstColumn="0" w:lastRowLastColumn="0"/>
+          <w:cantSplit/>
         </w:trPr>
         <w:tc>
           <w:tcPr>
@@ -1734,6 +1864,10 @@
             <w:tcW w:w="1870" w:type="dxa"/>
           </w:tcPr>
           <w:p>
+            <w:pPr>
+              <w:keepNext/>
+              <w:keepLines/>
+            </w:pPr>
             <w:r>
               <w:t>6</w:t>
             </w:r>
@@ -1745,6 +1879,8 @@
           </w:tcPr>
           <w:p>
             <w:pPr>
+              <w:keepNext/>
+              <w:keepLines/>
               <w:cnfStyle w:val="000000100000" w:firstRow="0" w:lastRow="0" w:firstColumn="0" w:lastColumn="0" w:oddVBand="0" w:evenVBand="0" w:oddHBand="1" w:evenHBand="0" w:firstRowFirstColumn="0" w:firstRowLastColumn="0" w:lastRowFirstColumn="0" w:lastRowLastColumn="0"/>
             </w:pPr>
             <w:r>
@@ -1758,6 +1894,8 @@
           </w:tcPr>
           <w:p>
             <w:pPr>
+              <w:keepNext/>
+              <w:keepLines/>
               <w:cnfStyle w:val="000000100000" w:firstRow="0" w:lastRow="0" w:firstColumn="0" w:lastColumn="0" w:oddVBand="0" w:evenVBand="0" w:oddHBand="1" w:evenHBand="0" w:firstRowFirstColumn="0" w:firstRowLastColumn="0" w:lastRowFirstColumn="0" w:lastRowLastColumn="0"/>
             </w:pPr>
             <w:r>
@@ -1771,6 +1909,8 @@
           </w:tcPr>
           <w:p>
             <w:pPr>
+              <w:keepNext/>
+              <w:keepLines/>
               <w:cnfStyle w:val="000000100000" w:firstRow="0" w:lastRow="0" w:firstColumn="0" w:lastColumn="0" w:oddVBand="0" w:evenVBand="0" w:oddHBand="1" w:evenHBand="0" w:firstRowFirstColumn="0" w:firstRowLastColumn="0" w:lastRowFirstColumn="0" w:lastRowLastColumn="0"/>
             </w:pPr>
             <w:r>
@@ -1784,6 +1924,8 @@
           </w:tcPr>
           <w:p>
             <w:pPr>
+              <w:keepNext/>
+              <w:keepLines/>
               <w:cnfStyle w:val="000000100000" w:firstRow="0" w:lastRow="0" w:firstColumn="0" w:lastColumn="0" w:oddVBand="0" w:evenVBand="0" w:oddHBand="1" w:evenHBand="0" w:firstRowFirstColumn="0" w:firstRowLastColumn="0" w:lastRowFirstColumn="0" w:lastRowLastColumn="0"/>
             </w:pPr>
             <w:r>
@@ -1793,12 +1935,19 @@
         </w:tc>
       </w:tr>
       <w:tr>
+        <w:trPr>
+          <w:cantSplit/>
+        </w:trPr>
         <w:tc>
           <w:tcPr>
             <w:cnfStyle w:val="001000000000" w:firstRow="0" w:lastRow="0" w:firstColumn="1" w:lastColumn="0" w:oddVBand="0" w:evenVBand="0" w:oddHBand="0" w:evenHBand="0" w:firstRowFirstColumn="0" w:firstRowLastColumn="0" w:lastRowFirstColumn="0" w:lastRowLastColumn="0"/>
             <w:tcW w:w="1870" w:type="dxa"/>
           </w:tcPr>
           <w:p>
+            <w:pPr>
+              <w:keepNext/>
+              <w:keepLines/>
+            </w:pPr>
             <w:r>
               <w:t>7</w:t>
             </w:r>
@@ -1810,6 +1959,8 @@
           </w:tcPr>
           <w:p>
             <w:pPr>
+              <w:keepNext/>
+              <w:keepLines/>
               <w:cnfStyle w:val="000000000000" w:firstRow="0" w:lastRow="0" w:firstColumn="0" w:lastColumn="0" w:oddVBand="0" w:evenVBand="0" w:oddHBand="0" w:evenHBand="0" w:firstRowFirstColumn="0" w:firstRowLastColumn="0" w:lastRowFirstColumn="0" w:lastRowLastColumn="0"/>
             </w:pPr>
             <w:r>
@@ -1823,6 +1974,8 @@
           </w:tcPr>
           <w:p>
             <w:pPr>
+              <w:keepNext/>
+              <w:keepLines/>
               <w:cnfStyle w:val="000000000000" w:firstRow="0" w:lastRow="0" w:firstColumn="0" w:lastColumn="0" w:oddVBand="0" w:evenVBand="0" w:oddHBand="0" w:evenHBand="0" w:firstRowFirstColumn="0" w:firstRowLastColumn="0" w:lastRowFirstColumn="0" w:lastRowLastColumn="0"/>
             </w:pPr>
             <w:r>
@@ -1836,6 +1989,8 @@
           </w:tcPr>
           <w:p>
             <w:pPr>
+              <w:keepNext/>
+              <w:keepLines/>
               <w:cnfStyle w:val="000000000000" w:firstRow="0" w:lastRow="0" w:firstColumn="0" w:lastColumn="0" w:oddVBand="0" w:evenVBand="0" w:oddHBand="0" w:evenHBand="0" w:firstRowFirstColumn="0" w:firstRowLastColumn="0" w:lastRowFirstColumn="0" w:lastRowLastColumn="0"/>
             </w:pPr>
             <w:r>
@@ -1849,6 +2004,8 @@
           </w:tcPr>
           <w:p>
             <w:pPr>
+              <w:keepNext/>
+              <w:keepLines/>
               <w:cnfStyle w:val="000000000000" w:firstRow="0" w:lastRow="0" w:firstColumn="0" w:lastColumn="0" w:oddVBand="0" w:evenVBand="0" w:oddHBand="0" w:evenHBand="0" w:firstRowFirstColumn="0" w:firstRowLastColumn="0" w:lastRowFirstColumn="0" w:lastRowLastColumn="0"/>
             </w:pPr>
             <w:r>
@@ -1860,6 +2017,7 @@
       <w:tr>
         <w:trPr>
           <w:cnfStyle w:val="000000100000" w:firstRow="0" w:lastRow="0" w:firstColumn="0" w:lastColumn="0" w:oddVBand="0" w:evenVBand="0" w:oddHBand="1" w:evenHBand="0" w:firstRowFirstColumn="0" w:firstRowLastColumn="0" w:lastRowFirstColumn="0" w:lastRowLastColumn="0"/>
+          <w:cantSplit/>
         </w:trPr>
         <w:tc>
           <w:tcPr>
@@ -1867,6 +2025,10 @@
             <w:tcW w:w="1870" w:type="dxa"/>
           </w:tcPr>
           <w:p>
+            <w:pPr>
+              <w:keepNext/>
+              <w:keepLines/>
+            </w:pPr>
             <w:r>
               <w:t>8</w:t>
             </w:r>
@@ -1878,6 +2040,8 @@
           </w:tcPr>
           <w:p>
             <w:pPr>
+              <w:keepNext/>
+              <w:keepLines/>
               <w:cnfStyle w:val="000000100000" w:firstRow="0" w:lastRow="0" w:firstColumn="0" w:lastColumn="0" w:oddVBand="0" w:evenVBand="0" w:oddHBand="1" w:evenHBand="0" w:firstRowFirstColumn="0" w:firstRowLastColumn="0" w:lastRowFirstColumn="0" w:lastRowLastColumn="0"/>
             </w:pPr>
             <w:r>
@@ -1891,6 +2055,8 @@
           </w:tcPr>
           <w:p>
             <w:pPr>
+              <w:keepNext/>
+              <w:keepLines/>
               <w:cnfStyle w:val="000000100000" w:firstRow="0" w:lastRow="0" w:firstColumn="0" w:lastColumn="0" w:oddVBand="0" w:evenVBand="0" w:oddHBand="1" w:evenHBand="0" w:firstRowFirstColumn="0" w:firstRowLastColumn="0" w:lastRowFirstColumn="0" w:lastRowLastColumn="0"/>
             </w:pPr>
             <w:r>
@@ -1904,6 +2070,8 @@
           </w:tcPr>
           <w:p>
             <w:pPr>
+              <w:keepNext/>
+              <w:keepLines/>
               <w:cnfStyle w:val="000000100000" w:firstRow="0" w:lastRow="0" w:firstColumn="0" w:lastColumn="0" w:oddVBand="0" w:evenVBand="0" w:oddHBand="1" w:evenHBand="0" w:firstRowFirstColumn="0" w:firstRowLastColumn="0" w:lastRowFirstColumn="0" w:lastRowLastColumn="0"/>
             </w:pPr>
             <w:r>
@@ -1917,6 +2085,8 @@
           </w:tcPr>
           <w:p>
             <w:pPr>
+              <w:keepNext/>
+              <w:keepLines/>
               <w:cnfStyle w:val="000000100000" w:firstRow="0" w:lastRow="0" w:firstColumn="0" w:lastColumn="0" w:oddVBand="0" w:evenVBand="0" w:oddHBand="1" w:evenHBand="0" w:firstRowFirstColumn="0" w:firstRowLastColumn="0" w:lastRowFirstColumn="0" w:lastRowLastColumn="0"/>
             </w:pPr>
             <w:r>
@@ -1926,14 +2096,20 @@
         </w:tc>
       </w:tr>
       <w:tr>
+        <w:trPr>
+          <w:cantSplit/>
+        </w:trPr>
         <w:tc>
           <w:tcPr>
             <w:cnfStyle w:val="001000000000" w:firstRow="0" w:lastRow="0" w:firstColumn="1" w:lastColumn="0" w:oddVBand="0" w:evenVBand="0" w:oddHBand="0" w:evenHBand="0" w:firstRowFirstColumn="0" w:firstRowLastColumn="0" w:lastRowFirstColumn="0" w:lastRowLastColumn="0"/>
             <w:tcW w:w="1870" w:type="dxa"/>
           </w:tcPr>
           <w:p>
+            <w:pPr>
+              <w:keepNext/>
+              <w:keepLines/>
+            </w:pPr>
             <w:r>
-              <w:lastRenderedPageBreak/>
               <w:t>9</w:t>
             </w:r>
           </w:p>
@@ -1944,6 +2120,8 @@
           </w:tcPr>
           <w:p>
             <w:pPr>
+              <w:keepNext/>
+              <w:keepLines/>
               <w:cnfStyle w:val="000000000000" w:firstRow="0" w:lastRow="0" w:firstColumn="0" w:lastColumn="0" w:oddVBand="0" w:evenVBand="0" w:oddHBand="0" w:evenHBand="0" w:firstRowFirstColumn="0" w:firstRowLastColumn="0" w:lastRowFirstColumn="0" w:lastRowLastColumn="0"/>
             </w:pPr>
             <w:r>
@@ -1957,6 +2135,8 @@
           </w:tcPr>
           <w:p>
             <w:pPr>
+              <w:keepNext/>
+              <w:keepLines/>
               <w:cnfStyle w:val="000000000000" w:firstRow="0" w:lastRow="0" w:firstColumn="0" w:lastColumn="0" w:oddVBand="0" w:evenVBand="0" w:oddHBand="0" w:evenHBand="0" w:firstRowFirstColumn="0" w:firstRowLastColumn="0" w:lastRowFirstColumn="0" w:lastRowLastColumn="0"/>
             </w:pPr>
             <w:r>
@@ -1970,6 +2150,8 @@
           </w:tcPr>
           <w:p>
             <w:pPr>
+              <w:keepNext/>
+              <w:keepLines/>
               <w:cnfStyle w:val="000000000000" w:firstRow="0" w:lastRow="0" w:firstColumn="0" w:lastColumn="0" w:oddVBand="0" w:evenVBand="0" w:oddHBand="0" w:evenHBand="0" w:firstRowFirstColumn="0" w:firstRowLastColumn="0" w:lastRowFirstColumn="0" w:lastRowLastColumn="0"/>
             </w:pPr>
             <w:r>
@@ -1983,6 +2165,8 @@
           </w:tcPr>
           <w:p>
             <w:pPr>
+              <w:keepNext/>
+              <w:keepLines/>
               <w:cnfStyle w:val="000000000000" w:firstRow="0" w:lastRow="0" w:firstColumn="0" w:lastColumn="0" w:oddVBand="0" w:evenVBand="0" w:oddHBand="0" w:evenHBand="0" w:firstRowFirstColumn="0" w:firstRowLastColumn="0" w:lastRowFirstColumn="0" w:lastRowLastColumn="0"/>
             </w:pPr>
             <w:r>
@@ -1994,6 +2178,7 @@
       <w:tr>
         <w:trPr>
           <w:cnfStyle w:val="000000100000" w:firstRow="0" w:lastRow="0" w:firstColumn="0" w:lastColumn="0" w:oddVBand="0" w:evenVBand="0" w:oddHBand="1" w:evenHBand="0" w:firstRowFirstColumn="0" w:firstRowLastColumn="0" w:lastRowFirstColumn="0" w:lastRowLastColumn="0"/>
+          <w:cantSplit/>
         </w:trPr>
         <w:tc>
           <w:tcPr>
@@ -2001,6 +2186,10 @@
             <w:tcW w:w="1870" w:type="dxa"/>
           </w:tcPr>
           <w:p>
+            <w:pPr>
+              <w:keepNext/>
+              <w:keepLines/>
+            </w:pPr>
             <w:r>
               <w:t>avg/total</w:t>
             </w:r>
@@ -2012,6 +2201,8 @@
           </w:tcPr>
           <w:p>
             <w:pPr>
+              <w:keepNext/>
+              <w:keepLines/>
               <w:cnfStyle w:val="000000100000" w:firstRow="0" w:lastRow="0" w:firstColumn="0" w:lastColumn="0" w:oddVBand="0" w:evenVBand="0" w:oddHBand="1" w:evenHBand="0" w:firstRowFirstColumn="0" w:firstRowLastColumn="0" w:lastRowFirstColumn="0" w:lastRowLastColumn="0"/>
             </w:pPr>
             <w:r>
@@ -2025,6 +2216,8 @@
           </w:tcPr>
           <w:p>
             <w:pPr>
+              <w:keepNext/>
+              <w:keepLines/>
               <w:cnfStyle w:val="000000100000" w:firstRow="0" w:lastRow="0" w:firstColumn="0" w:lastColumn="0" w:oddVBand="0" w:evenVBand="0" w:oddHBand="1" w:evenHBand="0" w:firstRowFirstColumn="0" w:firstRowLastColumn="0" w:lastRowFirstColumn="0" w:lastRowLastColumn="0"/>
             </w:pPr>
             <w:r>
@@ -2038,6 +2231,8 @@
           </w:tcPr>
           <w:p>
             <w:pPr>
+              <w:keepNext/>
+              <w:keepLines/>
               <w:cnfStyle w:val="000000100000" w:firstRow="0" w:lastRow="0" w:firstColumn="0" w:lastColumn="0" w:oddVBand="0" w:evenVBand="0" w:oddHBand="1" w:evenHBand="0" w:firstRowFirstColumn="0" w:firstRowLastColumn="0" w:lastRowFirstColumn="0" w:lastRowLastColumn="0"/>
             </w:pPr>
             <w:r>
@@ -2051,6 +2246,8 @@
           </w:tcPr>
           <w:p>
             <w:pPr>
+              <w:keepNext/>
+              <w:keepLines/>
               <w:cnfStyle w:val="000000100000" w:firstRow="0" w:lastRow="0" w:firstColumn="0" w:lastColumn="0" w:oddVBand="0" w:evenVBand="0" w:oddHBand="1" w:evenHBand="0" w:firstRowFirstColumn="0" w:firstRowLastColumn="0" w:lastRowFirstColumn="0" w:lastRowLastColumn="0"/>
             </w:pPr>
             <w:r>
@@ -2094,10 +2291,7 @@
       </w:r>
       <w:proofErr w:type="spellEnd"/>
       <w:r>
-        <w:t xml:space="preserve"> </w:t>
-      </w:r>
-      <w:r>
-        <w:t xml:space="preserve">Best </w:t>
+        <w:t xml:space="preserve"> Best </w:t>
       </w:r>
       <w:proofErr w:type="spellStart"/>
       <w:r>
@@ -2142,7 +2336,7 @@
                     <pic:cNvPicPr/>
                   </pic:nvPicPr>
                   <pic:blipFill>
-                    <a:blip r:embed="rId10"/>
+                    <a:blip r:embed="rId12"/>
                     <a:stretch>
                       <a:fillRect/>
                     </a:stretch>
@@ -2183,7 +2377,7 @@
         <w:rPr>
           <w:noProof/>
         </w:rPr>
-        <w:t>4</w:t>
+        <w:t>5</w:t>
       </w:r>
       <w:r>
         <w:fldChar w:fldCharType="end"/>
@@ -2203,10 +2397,11 @@
     <w:p/>
     <w:p>
       <w:r>
-        <w:t>The confusion matrix shows that the highest number of classification errors were classifying a “7” as a “1”. Humans may very well also have difficulty with this on some of the images where parts of the 7 were cut off.</w:t>
-      </w:r>
-      <w:r>
-        <w:t xml:space="preserve"> In general, however, the confusion matrix shows strong results, with the diagonal column of prediction-matching-actual being the dominant result.</w:t>
+        <w:t xml:space="preserve">The confusion matrix shows that the highest number of classification errors were classifying a “7” as a “1”. Humans may very well also have difficulty with this on some of the images where parts of the 7 were cut off. In general, </w:t>
+      </w:r>
+      <w:r>
+        <w:lastRenderedPageBreak/>
+        <w:t>however, the confusion matrix shows strong results, with the diagonal column of prediction-matching-actual being the dominant result.</w:t>
       </w:r>
     </w:p>
     <w:p>
@@ -2232,7 +2427,6 @@
         <w:rPr>
           <w:noProof/>
         </w:rPr>
-        <w:lastRenderedPageBreak/>
         <w:drawing>
           <wp:inline distT="0" distB="0" distL="0" distR="0" wp14:anchorId="6F5CDAEC" wp14:editId="5847770F">
             <wp:extent cx="4572000" cy="2743200"/>
@@ -2247,7 +2441,7 @@
             <wp:cNvGraphicFramePr/>
             <a:graphic xmlns:a="http://schemas.openxmlformats.org/drawingml/2006/main">
               <a:graphicData uri="http://schemas.openxmlformats.org/drawingml/2006/chart">
-                <c:chart xmlns:c="http://schemas.openxmlformats.org/drawingml/2006/chart" xmlns:r="http://schemas.openxmlformats.org/officeDocument/2006/relationships" r:id="rId11"/>
+                <c:chart xmlns:c="http://schemas.openxmlformats.org/drawingml/2006/chart" xmlns:r="http://schemas.openxmlformats.org/officeDocument/2006/relationships" r:id="rId13"/>
               </a:graphicData>
             </a:graphic>
           </wp:inline>
@@ -2266,12 +2460,7 @@
     </w:p>
     <w:p>
       <w:r>
-        <w:t xml:space="preserve">This is for a training a </w:t>
-      </w:r>
-      <w:bookmarkStart w:id="1" w:name="_GoBack"/>
-      <w:bookmarkEnd w:id="1"/>
-      <w:r>
-        <w:t>network very similar to the winning network but without dropout:</w:t>
+        <w:t>This is for a training a network very similar to the winning network but without dropout:</w:t>
       </w:r>
     </w:p>
     <w:p>
@@ -2280,9 +2469,9 @@
           <w:noProof/>
         </w:rPr>
         <w:drawing>
-          <wp:inline distT="0" distB="0" distL="0" distR="0" wp14:anchorId="52B869C3" wp14:editId="07BE4851">
-            <wp:extent cx="4838700" cy="3167063"/>
-            <wp:effectExtent l="0" t="0" r="0" b="14605"/>
+          <wp:inline distT="0" distB="0" distL="0" distR="0" wp14:anchorId="52B869C3" wp14:editId="2BF9F448">
+            <wp:extent cx="4733925" cy="3076575"/>
+            <wp:effectExtent l="0" t="0" r="9525" b="9525"/>
             <wp:docPr id="7" name="Chart 7">
               <a:extLst xmlns:a="http://schemas.openxmlformats.org/drawingml/2006/main">
                 <a:ext uri="{FF2B5EF4-FFF2-40B4-BE49-F238E27FC236}">
@@ -2293,7 +2482,7 @@
             <wp:cNvGraphicFramePr/>
             <a:graphic xmlns:a="http://schemas.openxmlformats.org/drawingml/2006/main">
               <a:graphicData uri="http://schemas.openxmlformats.org/drawingml/2006/chart">
-                <c:chart xmlns:c="http://schemas.openxmlformats.org/drawingml/2006/chart" xmlns:r="http://schemas.openxmlformats.org/officeDocument/2006/relationships" r:id="rId12"/>
+                <c:chart xmlns:c="http://schemas.openxmlformats.org/drawingml/2006/chart" xmlns:r="http://schemas.openxmlformats.org/officeDocument/2006/relationships" r:id="rId14"/>
               </a:graphicData>
             </a:graphic>
           </wp:inline>
@@ -2303,18 +2492,2313 @@
     <w:p/>
     <w:p>
       <w:r>
+        <w:lastRenderedPageBreak/>
         <w:t>There is evidence of overfitting here – notice how the validation accuracy is tailing down as the loss continues to decline. The model is lowering loss but what it is learning is not generalizable. If adding dropout had not reversed the overfitting, this would have been a candidate to implement early stopping.</w:t>
       </w:r>
     </w:p>
+    <w:p>
+      <w:pPr>
+        <w:keepNext/>
+        <w:rPr>
+          <w:b/>
+        </w:rPr>
+      </w:pPr>
+      <w:r>
+        <w:rPr>
+          <w:b/>
+        </w:rPr>
+        <w:t>Sample Training Run Results</w:t>
+      </w:r>
+    </w:p>
+    <w:p>
+      <w:pPr>
+        <w:keepNext/>
+      </w:pPr>
+      <w:r>
+        <w:t xml:space="preserve"> From the “winning” network with dropout:</w:t>
+      </w:r>
+    </w:p>
+    <w:bookmarkStart w:id="1" w:name="_MON_1605928705"/>
+    <w:bookmarkEnd w:id="1"/>
+    <w:p>
+      <w:pPr>
+        <w:rPr>
+          <w:b/>
+        </w:rPr>
+      </w:pPr>
+      <w:r>
+        <w:rPr>
+          <w:b/>
+        </w:rPr>
+        <w:object w:dxaOrig="9360" w:dyaOrig="12279" w14:anchorId="3DEF9E83">
+          <v:shape id="_x0000_i1044" type="#_x0000_t75" style="width:428.25pt;height:561.75pt" o:ole="">
+            <v:imagedata r:id="rId15" o:title=""/>
+          </v:shape>
+          <o:OLEObject Type="Embed" ProgID="Word.OpenDocumentText.12" ShapeID="_x0000_i1044" DrawAspect="Content" ObjectID="_1605938164" r:id="rId16"/>
+        </w:object>
+      </w:r>
+    </w:p>
+    <w:p>
+      <w:pPr>
+        <w:keepNext/>
+      </w:pPr>
+      <w:r>
+        <w:lastRenderedPageBreak/>
+        <w:t>From the similar network</w:t>
+      </w:r>
+      <w:r>
+        <w:t xml:space="preserve"> </w:t>
+      </w:r>
+      <w:r>
+        <w:t>without dropout:</w:t>
+      </w:r>
+    </w:p>
+    <w:bookmarkStart w:id="2" w:name="_MON_1605929016"/>
+    <w:bookmarkEnd w:id="2"/>
+    <w:p>
+      <w:r>
+        <w:object w:dxaOrig="9360" w:dyaOrig="11928" w14:anchorId="17C14644">
+          <v:shape id="_x0000_i1050" type="#_x0000_t75" style="width:440.25pt;height:560.25pt" o:ole="">
+            <v:imagedata r:id="rId17" o:title=""/>
+          </v:shape>
+          <o:OLEObject Type="Embed" ProgID="Word.OpenDocumentText.12" ShapeID="_x0000_i1050" DrawAspect="Content" ObjectID="_1605938165" r:id="rId18"/>
+        </w:object>
+      </w:r>
+    </w:p>
+    <w:p>
+      <w:r>
+        <w:t>The network with dropout ran faster and delivered a higher accuracy, all other things being equal.</w:t>
+      </w:r>
+    </w:p>
+    <w:p>
+      <w:pPr>
+        <w:rPr>
+          <w:rFonts w:asciiTheme="majorHAnsi" w:eastAsiaTheme="majorEastAsia" w:hAnsiTheme="majorHAnsi" w:cstheme="majorBidi"/>
+          <w:color w:val="365F91" w:themeColor="accent1" w:themeShade="BF"/>
+          <w:sz w:val="32"/>
+          <w:szCs w:val="32"/>
+        </w:rPr>
+      </w:pPr>
+      <w:r>
+        <w:br w:type="page"/>
+      </w:r>
+    </w:p>
+    <w:p>
+      <w:pPr>
+        <w:pStyle w:val="Heading1"/>
+      </w:pPr>
+      <w:r>
+        <w:lastRenderedPageBreak/>
+        <w:t>Digit Removal from Images</w:t>
+      </w:r>
+    </w:p>
+    <w:p>
+      <w:r>
+        <w:t>We were inspired by the topics in class related to deriving information from the by-products of a network, such as the gradients and the feature maps. This task was to experiment with the by products to see if it was possible to use them to alter a test set parent image to remove the digit, ideally in a photo-realistic manner.</w:t>
+      </w:r>
+    </w:p>
+    <w:p>
+      <w:proofErr w:type="spellStart"/>
+      <w:r>
+        <w:t>Shperber</w:t>
+      </w:r>
+      <w:proofErr w:type="spellEnd"/>
+      <w:r>
+        <w:t xml:space="preserve"> </w:t>
+      </w:r>
+      <w:sdt>
+        <w:sdtPr>
+          <w:id w:val="-1289581005"/>
+          <w:citation/>
+        </w:sdtPr>
+        <w:sdtContent>
+          <w:r>
+            <w:fldChar w:fldCharType="begin"/>
+          </w:r>
+          <w:r>
+            <w:instrText xml:space="preserve">CITATION Shp18 \l 1033 </w:instrText>
+          </w:r>
+          <w:r>
+            <w:fldChar w:fldCharType="separate"/>
+          </w:r>
+          <w:r>
+            <w:rPr>
+              <w:noProof/>
+            </w:rPr>
+            <w:t>(Shperber, 2017)</w:t>
+          </w:r>
+          <w:r>
+            <w:fldChar w:fldCharType="end"/>
+          </w:r>
+        </w:sdtContent>
+      </w:sdt>
+      <w:r>
+        <w:t xml:space="preserve"> discusses using </w:t>
+      </w:r>
+      <w:r>
+        <w:t xml:space="preserve">supervised deep learning techniques to determine for an image pixel-by-pixel whether the pixel is in the image foreground or background. This approach requires labeled training data which was not available to us with the SVHN data. We want to know if an unsupervised approach could give acceptable results in the limited case of images of digits. In our case, instead of removing the background as </w:t>
+      </w:r>
+      <w:proofErr w:type="spellStart"/>
+      <w:r>
+        <w:t>Shperber</w:t>
+      </w:r>
+      <w:proofErr w:type="spellEnd"/>
+      <w:r>
+        <w:t xml:space="preserve"> proposes, we would remove the foreground object (the digit) and attempt to synthesize an acceptable background.</w:t>
+      </w:r>
+    </w:p>
+    <w:p>
+      <w:pPr>
+        <w:pStyle w:val="Heading2"/>
+      </w:pPr>
+      <w:r>
+        <w:t>Approach</w:t>
+      </w:r>
+    </w:p>
+    <w:p>
+      <w:pPr>
+        <w:pStyle w:val="ListParagraph"/>
+        <w:numPr>
+          <w:ilvl w:val="0"/>
+          <w:numId w:val="4"/>
+        </w:numPr>
+      </w:pPr>
+      <w:r>
+        <w:t>Train a supervised neural network to classify digits in SVHN data.</w:t>
+      </w:r>
+    </w:p>
+    <w:p>
+      <w:pPr>
+        <w:pStyle w:val="ListParagraph"/>
+        <w:numPr>
+          <w:ilvl w:val="0"/>
+          <w:numId w:val="4"/>
+        </w:numPr>
+      </w:pPr>
+      <w:r>
+        <w:t xml:space="preserve">Use the by-products of the network to identify key pixels in </w:t>
+      </w:r>
+      <w:r>
+        <w:t>a digit i</w:t>
+      </w:r>
+      <w:r>
+        <w:t xml:space="preserve">mage that are not part of the </w:t>
+      </w:r>
+      <w:r>
+        <w:t>digit itself.</w:t>
+      </w:r>
+    </w:p>
+    <w:p>
+      <w:pPr>
+        <w:pStyle w:val="ListParagraph"/>
+        <w:numPr>
+          <w:ilvl w:val="0"/>
+          <w:numId w:val="4"/>
+        </w:numPr>
+      </w:pPr>
+      <w:r>
+        <w:t xml:space="preserve">Use </w:t>
+      </w:r>
+      <w:r>
+        <w:t>a Generalized Neural Network employing a radial basis function to take the key background pixels and synthesize a new image, omitting the digit, and patch this image into the parent image, in place of the original</w:t>
+      </w:r>
+    </w:p>
+    <w:p>
+      <w:r>
+        <w:t xml:space="preserve">The GRNN was based on ideas from </w:t>
+      </w:r>
+      <w:proofErr w:type="spellStart"/>
+      <w:r>
+        <w:t>Alilou</w:t>
+      </w:r>
+      <w:proofErr w:type="spellEnd"/>
+      <w:r>
+        <w:t xml:space="preserve"> and </w:t>
+      </w:r>
+      <w:proofErr w:type="spellStart"/>
+      <w:r>
+        <w:t>Yaghmaee</w:t>
+      </w:r>
+      <w:proofErr w:type="spellEnd"/>
+      <w:r>
+        <w:t xml:space="preserve"> </w:t>
+      </w:r>
+      <w:sdt>
+        <w:sdtPr>
+          <w:id w:val="-1105649267"/>
+          <w:citation/>
+        </w:sdtPr>
+        <w:sdtContent>
+          <w:r>
+            <w:fldChar w:fldCharType="begin"/>
+          </w:r>
+          <w:r>
+            <w:instrText xml:space="preserve"> CITATION Ali15 \l 1033 </w:instrText>
+          </w:r>
+          <w:r>
+            <w:fldChar w:fldCharType="separate"/>
+          </w:r>
+          <w:r>
+            <w:rPr>
+              <w:noProof/>
+            </w:rPr>
+            <w:t>(Alilou &amp; Yaghmaee, 2015)</w:t>
+          </w:r>
+          <w:r>
+            <w:fldChar w:fldCharType="end"/>
+          </w:r>
+        </w:sdtContent>
+      </w:sdt>
+      <w:r>
+        <w:t>, who kindly provided their paper. In their work, they removed text and other obscuring items that had been overlaid on a detailed image. They knew the precise pixel locations of the areas they were infilling. In our case, we only had key pixels from the original that we believed were part of the background. Consequently, we did not follow their procedure exactly, but they did greatly influence the resulting approach.</w:t>
+      </w:r>
+    </w:p>
+    <w:p>
+      <w:pPr>
+        <w:pStyle w:val="Heading2"/>
+      </w:pPr>
+      <w:r>
+        <w:t>Identifying the Key Pixels</w:t>
+      </w:r>
+    </w:p>
     <w:p/>
     <w:p>
       <w:pPr>
+        <w:rPr>
+          <w:b/>
+        </w:rPr>
+      </w:pPr>
+      <w:r>
+        <w:rPr>
+          <w:b/>
+        </w:rPr>
+        <w:t>Gradients</w:t>
+      </w:r>
+    </w:p>
+    <w:p>
+      <w:r>
+        <w:t xml:space="preserve">The initial idea was </w:t>
+      </w:r>
+      <w:proofErr w:type="gramStart"/>
+      <w:r>
+        <w:t>find</w:t>
+      </w:r>
+      <w:proofErr w:type="gramEnd"/>
+      <w:r>
+        <w:t xml:space="preserve"> pixels in a digit image likely not to be in the digit by feeding the image through </w:t>
+      </w:r>
+      <w:r>
+        <w:t>a trained prediction network and using the gradients of the input with respect to the output associated with the predicted output class. We hoped that the pixels that were not key to the decision would be background pixels. Unfortunately, this was not fruitful. There are clear examples (see figure) where this appears to be promising, but the gradients were still very noisy</w:t>
+      </w:r>
+    </w:p>
+    <w:p>
+      <w:pPr>
+        <w:keepNext/>
+      </w:pPr>
+      <w:r>
+        <w:rPr>
+          <w:noProof/>
+        </w:rPr>
+        <w:lastRenderedPageBreak/>
+        <w:drawing>
+          <wp:inline distT="0" distB="0" distL="0" distR="0" wp14:anchorId="01C132B5" wp14:editId="7B450A78">
+            <wp:extent cx="4200525" cy="3982869"/>
+            <wp:effectExtent l="0" t="0" r="0" b="0"/>
+            <wp:docPr id="8" name="Picture 8"/>
+            <wp:cNvGraphicFramePr>
+              <a:graphicFrameLocks xmlns:a="http://schemas.openxmlformats.org/drawingml/2006/main" noChangeAspect="1"/>
+            </wp:cNvGraphicFramePr>
+            <a:graphic xmlns:a="http://schemas.openxmlformats.org/drawingml/2006/main">
+              <a:graphicData uri="http://schemas.openxmlformats.org/drawingml/2006/picture">
+                <pic:pic xmlns:pic="http://schemas.openxmlformats.org/drawingml/2006/picture">
+                  <pic:nvPicPr>
+                    <pic:cNvPr id="1" name=""/>
+                    <pic:cNvPicPr/>
+                  </pic:nvPicPr>
+                  <pic:blipFill>
+                    <a:blip r:embed="rId19"/>
+                    <a:stretch>
+                      <a:fillRect/>
+                    </a:stretch>
+                  </pic:blipFill>
+                  <pic:spPr>
+                    <a:xfrm>
+                      <a:off x="0" y="0"/>
+                      <a:ext cx="4228649" cy="4009536"/>
+                    </a:xfrm>
+                    <a:prstGeom prst="rect">
+                      <a:avLst/>
+                    </a:prstGeom>
+                  </pic:spPr>
+                </pic:pic>
+              </a:graphicData>
+            </a:graphic>
+          </wp:inline>
+        </w:drawing>
+      </w:r>
+    </w:p>
+    <w:p>
+      <w:pPr>
+        <w:keepNext/>
+      </w:pPr>
+      <w:r>
+        <w:rPr>
+          <w:noProof/>
+        </w:rPr>
+        <w:lastRenderedPageBreak/>
+        <w:drawing>
+          <wp:inline distT="0" distB="0" distL="0" distR="0" wp14:anchorId="13EDF9FA" wp14:editId="2BEED06C">
+            <wp:extent cx="4391025" cy="4163500"/>
+            <wp:effectExtent l="0" t="0" r="0" b="8890"/>
+            <wp:docPr id="9" name="Picture 9"/>
+            <wp:cNvGraphicFramePr>
+              <a:graphicFrameLocks xmlns:a="http://schemas.openxmlformats.org/drawingml/2006/main" noChangeAspect="1"/>
+            </wp:cNvGraphicFramePr>
+            <a:graphic xmlns:a="http://schemas.openxmlformats.org/drawingml/2006/main">
+              <a:graphicData uri="http://schemas.openxmlformats.org/drawingml/2006/picture">
+                <pic:pic xmlns:pic="http://schemas.openxmlformats.org/drawingml/2006/picture">
+                  <pic:nvPicPr>
+                    <pic:cNvPr id="1" name=""/>
+                    <pic:cNvPicPr/>
+                  </pic:nvPicPr>
+                  <pic:blipFill>
+                    <a:blip r:embed="rId20"/>
+                    <a:stretch>
+                      <a:fillRect/>
+                    </a:stretch>
+                  </pic:blipFill>
+                  <pic:spPr>
+                    <a:xfrm>
+                      <a:off x="0" y="0"/>
+                      <a:ext cx="4416589" cy="4187740"/>
+                    </a:xfrm>
+                    <a:prstGeom prst="rect">
+                      <a:avLst/>
+                    </a:prstGeom>
+                  </pic:spPr>
+                </pic:pic>
+              </a:graphicData>
+            </a:graphic>
+          </wp:inline>
+        </w:drawing>
+      </w:r>
+    </w:p>
+    <w:p>
+      <w:pPr>
+        <w:pStyle w:val="Caption"/>
+      </w:pPr>
+      <w:r>
+        <w:t xml:space="preserve">Figure </w:t>
+      </w:r>
+      <w:r>
+        <w:fldChar w:fldCharType="begin"/>
+      </w:r>
+      <w:r>
+        <w:instrText xml:space="preserve"> SEQ Figure \* ARABIC </w:instrText>
+      </w:r>
+      <w:r>
+        <w:fldChar w:fldCharType="separate"/>
+      </w:r>
+      <w:r>
+        <w:rPr>
+          <w:noProof/>
+        </w:rPr>
+        <w:t>6</w:t>
+      </w:r>
+      <w:r>
+        <w:fldChar w:fldCharType="end"/>
+      </w:r>
+      <w:r>
+        <w:t xml:space="preserve"> Example digit prediction, with Gradients of input WRT OUTPUT</w:t>
+      </w:r>
+    </w:p>
+    <w:p>
+      <w:r>
+        <w:t>In the first example, the gradient plot (dark points are smaller vales, light is larger) shows a pattern matching where the digit is in the image. Visually there are still highs and lows in the background region but more points in the middle (gray). The region corresponding to the digit has more pronounced swings but still has a variety of values. A supervised technique could likely learn to tell the two regions apart but with no training data to support this, we looked for another approach.</w:t>
+      </w:r>
+    </w:p>
+    <w:p>
+      <w:pPr>
+        <w:rPr>
+          <w:b/>
+        </w:rPr>
+      </w:pPr>
+      <w:r>
+        <w:rPr>
+          <w:b/>
+        </w:rPr>
+        <w:t>Feature Maps</w:t>
+      </w:r>
+    </w:p>
+    <w:p>
+      <w:r>
+        <w:t>The other by-product we discussed in class was feature maps. We found that running an image through a prediction network and analyzing the feature maps from the first convolutional layer, we could be more successful in identifying background pixels.</w:t>
+      </w:r>
+    </w:p>
+    <w:p>
+      <w:r>
+        <w:t>Consider parent image 400 (401.png):</w:t>
+      </w:r>
+    </w:p>
+    <w:p>
+      <w:pPr>
+        <w:keepNext/>
+      </w:pPr>
+      <w:r>
+        <w:rPr>
+          <w:noProof/>
+        </w:rPr>
+        <w:lastRenderedPageBreak/>
+        <w:drawing>
+          <wp:inline distT="0" distB="0" distL="0" distR="0" wp14:anchorId="6E2390B0" wp14:editId="24F46DCC">
+            <wp:extent cx="4114800" cy="1857375"/>
+            <wp:effectExtent l="0" t="0" r="0" b="9525"/>
+            <wp:docPr id="10" name="Picture 10" descr="A close up of a cage&#10;&#10;Description automatically generated"/>
+            <wp:cNvGraphicFramePr>
+              <a:graphicFrameLocks xmlns:a="http://schemas.openxmlformats.org/drawingml/2006/main" noChangeAspect="1"/>
+            </wp:cNvGraphicFramePr>
+            <a:graphic xmlns:a="http://schemas.openxmlformats.org/drawingml/2006/main">
+              <a:graphicData uri="http://schemas.openxmlformats.org/drawingml/2006/picture">
+                <pic:pic xmlns:pic="http://schemas.openxmlformats.org/drawingml/2006/picture">
+                  <pic:nvPicPr>
+                    <pic:cNvPr id="10" name="401.png"/>
+                    <pic:cNvPicPr/>
+                  </pic:nvPicPr>
+                  <pic:blipFill>
+                    <a:blip r:embed="rId21">
+                      <a:extLst>
+                        <a:ext uri="{28A0092B-C50C-407E-A947-70E740481C1C}">
+                          <a14:useLocalDpi xmlns:a14="http://schemas.microsoft.com/office/drawing/2010/main" val="0"/>
+                        </a:ext>
+                      </a:extLst>
+                    </a:blip>
+                    <a:stretch>
+                      <a:fillRect/>
+                    </a:stretch>
+                  </pic:blipFill>
+                  <pic:spPr>
+                    <a:xfrm>
+                      <a:off x="0" y="0"/>
+                      <a:ext cx="4114800" cy="1857375"/>
+                    </a:xfrm>
+                    <a:prstGeom prst="rect">
+                      <a:avLst/>
+                    </a:prstGeom>
+                  </pic:spPr>
+                </pic:pic>
+              </a:graphicData>
+            </a:graphic>
+          </wp:inline>
+        </w:drawing>
+      </w:r>
+    </w:p>
+    <w:p>
+      <w:pPr>
+        <w:pStyle w:val="Caption"/>
+      </w:pPr>
+      <w:r>
+        <w:t xml:space="preserve">Figure </w:t>
+      </w:r>
+      <w:r>
+        <w:fldChar w:fldCharType="begin"/>
+      </w:r>
+      <w:r>
+        <w:instrText xml:space="preserve"> SEQ Figure \* ARABIC </w:instrText>
+      </w:r>
+      <w:r>
+        <w:fldChar w:fldCharType="separate"/>
+      </w:r>
+      <w:r>
+        <w:rPr>
+          <w:noProof/>
+        </w:rPr>
+        <w:t>7</w:t>
+      </w:r>
+      <w:r>
+        <w:fldChar w:fldCharType="end"/>
+      </w:r>
+      <w:r>
+        <w:t xml:space="preserve"> Parent image 400</w:t>
+      </w:r>
+    </w:p>
+    <w:p/>
+    <w:p>
+      <w:r>
+        <w:t xml:space="preserve">This is the parent for </w:t>
+      </w:r>
+      <w:proofErr w:type="gramStart"/>
+      <w:r>
+        <w:t>two digit</w:t>
+      </w:r>
+      <w:proofErr w:type="gramEnd"/>
+      <w:r>
+        <w:t xml:space="preserve"> images. Extracting the feature maps:</w:t>
+      </w:r>
+    </w:p>
+    <w:p>
+      <w:r>
+        <w:drawing>
+          <wp:inline distT="0" distB="0" distL="0" distR="0" wp14:anchorId="253928DC" wp14:editId="1563FDA5">
+            <wp:extent cx="5943600" cy="3542665"/>
+            <wp:effectExtent l="0" t="0" r="0" b="635"/>
+            <wp:docPr id="11" name="Picture 11"/>
+            <wp:cNvGraphicFramePr>
+              <a:graphicFrameLocks xmlns:a="http://schemas.openxmlformats.org/drawingml/2006/main" noChangeAspect="1"/>
+            </wp:cNvGraphicFramePr>
+            <a:graphic xmlns:a="http://schemas.openxmlformats.org/drawingml/2006/main">
+              <a:graphicData uri="http://schemas.openxmlformats.org/drawingml/2006/picture">
+                <pic:pic xmlns:pic="http://schemas.openxmlformats.org/drawingml/2006/picture">
+                  <pic:nvPicPr>
+                    <pic:cNvPr id="1" name=""/>
+                    <pic:cNvPicPr/>
+                  </pic:nvPicPr>
+                  <pic:blipFill>
+                    <a:blip r:embed="rId22"/>
+                    <a:stretch>
+                      <a:fillRect/>
+                    </a:stretch>
+                  </pic:blipFill>
+                  <pic:spPr>
+                    <a:xfrm>
+                      <a:off x="0" y="0"/>
+                      <a:ext cx="5943600" cy="3542665"/>
+                    </a:xfrm>
+                    <a:prstGeom prst="rect">
+                      <a:avLst/>
+                    </a:prstGeom>
+                  </pic:spPr>
+                </pic:pic>
+              </a:graphicData>
+            </a:graphic>
+          </wp:inline>
+        </w:drawing>
+      </w:r>
+    </w:p>
+    <w:p>
+      <w:r>
+        <w:lastRenderedPageBreak/>
+        <w:drawing>
+          <wp:inline distT="0" distB="0" distL="0" distR="0" wp14:anchorId="60BFE4A2" wp14:editId="23ADFFC3">
+            <wp:extent cx="5943600" cy="3542665"/>
+            <wp:effectExtent l="0" t="0" r="0" b="635"/>
+            <wp:docPr id="12" name="Picture 12"/>
+            <wp:cNvGraphicFramePr>
+              <a:graphicFrameLocks xmlns:a="http://schemas.openxmlformats.org/drawingml/2006/main" noChangeAspect="1"/>
+            </wp:cNvGraphicFramePr>
+            <a:graphic xmlns:a="http://schemas.openxmlformats.org/drawingml/2006/main">
+              <a:graphicData uri="http://schemas.openxmlformats.org/drawingml/2006/picture">
+                <pic:pic xmlns:pic="http://schemas.openxmlformats.org/drawingml/2006/picture">
+                  <pic:nvPicPr>
+                    <pic:cNvPr id="1" name=""/>
+                    <pic:cNvPicPr/>
+                  </pic:nvPicPr>
+                  <pic:blipFill>
+                    <a:blip r:embed="rId23"/>
+                    <a:stretch>
+                      <a:fillRect/>
+                    </a:stretch>
+                  </pic:blipFill>
+                  <pic:spPr>
+                    <a:xfrm>
+                      <a:off x="0" y="0"/>
+                      <a:ext cx="5943600" cy="3542665"/>
+                    </a:xfrm>
+                    <a:prstGeom prst="rect">
+                      <a:avLst/>
+                    </a:prstGeom>
+                  </pic:spPr>
+                </pic:pic>
+              </a:graphicData>
+            </a:graphic>
+          </wp:inline>
+        </w:drawing>
+      </w:r>
+    </w:p>
+    <w:p>
+      <w:r>
+        <w:t>And then trying different reductions of the feature maps to one set of data with the same dimensions as the image:</w:t>
+      </w:r>
+    </w:p>
+    <w:p>
+      <w:r>
+        <w:drawing>
+          <wp:inline distT="0" distB="0" distL="0" distR="0" wp14:anchorId="42995263" wp14:editId="3CD4DB2B">
+            <wp:extent cx="5943600" cy="3850640"/>
+            <wp:effectExtent l="0" t="0" r="0" b="0"/>
+            <wp:docPr id="13" name="Picture 13"/>
+            <wp:cNvGraphicFramePr>
+              <a:graphicFrameLocks xmlns:a="http://schemas.openxmlformats.org/drawingml/2006/main" noChangeAspect="1"/>
+            </wp:cNvGraphicFramePr>
+            <a:graphic xmlns:a="http://schemas.openxmlformats.org/drawingml/2006/main">
+              <a:graphicData uri="http://schemas.openxmlformats.org/drawingml/2006/picture">
+                <pic:pic xmlns:pic="http://schemas.openxmlformats.org/drawingml/2006/picture">
+                  <pic:nvPicPr>
+                    <pic:cNvPr id="1" name=""/>
+                    <pic:cNvPicPr/>
+                  </pic:nvPicPr>
+                  <pic:blipFill>
+                    <a:blip r:embed="rId24"/>
+                    <a:stretch>
+                      <a:fillRect/>
+                    </a:stretch>
+                  </pic:blipFill>
+                  <pic:spPr>
+                    <a:xfrm>
+                      <a:off x="0" y="0"/>
+                      <a:ext cx="5943600" cy="3850640"/>
+                    </a:xfrm>
+                    <a:prstGeom prst="rect">
+                      <a:avLst/>
+                    </a:prstGeom>
+                  </pic:spPr>
+                </pic:pic>
+              </a:graphicData>
+            </a:graphic>
+          </wp:inline>
+        </w:drawing>
+      </w:r>
+    </w:p>
+    <w:p>
+      <w:pPr>
         <w:pStyle w:val="Heading1"/>
       </w:pPr>
       <w:r>
-        <w:t>Digit Removal from Images</w:t>
-      </w:r>
-    </w:p>
+        <w:rPr>
+          <w:noProof/>
+        </w:rPr>
+        <w:lastRenderedPageBreak/>
+        <w:drawing>
+          <wp:inline distT="0" distB="0" distL="0" distR="0" wp14:anchorId="534D588F" wp14:editId="3C20A677">
+            <wp:extent cx="5943600" cy="3850640"/>
+            <wp:effectExtent l="0" t="0" r="0" b="0"/>
+            <wp:docPr id="14" name="Picture 14"/>
+            <wp:cNvGraphicFramePr>
+              <a:graphicFrameLocks xmlns:a="http://schemas.openxmlformats.org/drawingml/2006/main" noChangeAspect="1"/>
+            </wp:cNvGraphicFramePr>
+            <a:graphic xmlns:a="http://schemas.openxmlformats.org/drawingml/2006/main">
+              <a:graphicData uri="http://schemas.openxmlformats.org/drawingml/2006/picture">
+                <pic:pic xmlns:pic="http://schemas.openxmlformats.org/drawingml/2006/picture">
+                  <pic:nvPicPr>
+                    <pic:cNvPr id="1" name=""/>
+                    <pic:cNvPicPr/>
+                  </pic:nvPicPr>
+                  <pic:blipFill>
+                    <a:blip r:embed="rId25"/>
+                    <a:stretch>
+                      <a:fillRect/>
+                    </a:stretch>
+                  </pic:blipFill>
+                  <pic:spPr>
+                    <a:xfrm>
+                      <a:off x="0" y="0"/>
+                      <a:ext cx="5943600" cy="3850640"/>
+                    </a:xfrm>
+                    <a:prstGeom prst="rect">
+                      <a:avLst/>
+                    </a:prstGeom>
+                  </pic:spPr>
+                </pic:pic>
+              </a:graphicData>
+            </a:graphic>
+          </wp:inline>
+        </w:drawing>
+      </w:r>
+    </w:p>
+    <w:p>
+      <w:pPr>
+        <w:pStyle w:val="Caption"/>
+      </w:pPr>
+      <w:r>
+        <w:t xml:space="preserve">Figure </w:t>
+      </w:r>
+      <w:r>
+        <w:fldChar w:fldCharType="begin"/>
+      </w:r>
+      <w:r>
+        <w:instrText xml:space="preserve"> SEQ Figure \* ARABIC </w:instrText>
+      </w:r>
+      <w:r>
+        <w:fldChar w:fldCharType="separate"/>
+      </w:r>
+      <w:r>
+        <w:rPr>
+          <w:noProof/>
+        </w:rPr>
+        <w:t>8</w:t>
+      </w:r>
+      <w:r>
+        <w:fldChar w:fldCharType="end"/>
+      </w:r>
+      <w:r>
+        <w:t xml:space="preserve"> Reduced Feature Maps</w:t>
+      </w:r>
+    </w:p>
+    <w:p/>
+    <w:p>
+      <w:r>
+        <w:t xml:space="preserve">The last two figures show the 48 feature maps for each digit reduced using various methods: mean, standard deviation, and mean – standard deviation. The histogram shows the distribution of values for the mean – standard deviation. By subtracting these two, the result tended to be smoother than either one individually. The technique to pick the key pixels likely to be in the background was to select pixels from the histogram bucket that had the most members. (A tunable parameter is how many buckets to create; we are using 35 right now but this needs further study). For selecting key </w:t>
+      </w:r>
+      <w:proofErr w:type="gramStart"/>
+      <w:r>
+        <w:t>pixels</w:t>
+      </w:r>
+      <w:proofErr w:type="gramEnd"/>
+      <w:r>
+        <w:t xml:space="preserve"> we use a dilation of 3 so that only every third pixel in each direction in the image is eligible to be used to generate a new image. Corner pixels are automatically included in order to help fit to the existing parent image.</w:t>
+      </w:r>
+    </w:p>
+    <w:p>
+      <w:r>
+        <w:t>This results in key pixels being selected as so:</w:t>
+      </w:r>
+    </w:p>
+    <w:p>
+      <w:pPr>
+        <w:jc w:val="center"/>
+      </w:pPr>
+      <w:r>
+        <w:rPr>
+          <w:noProof/>
+        </w:rPr>
+        <w:lastRenderedPageBreak/>
+        <w:drawing>
+          <wp:inline distT="0" distB="0" distL="0" distR="0" wp14:anchorId="1D019530" wp14:editId="60C50131">
+            <wp:extent cx="3609975" cy="3495675"/>
+            <wp:effectExtent l="0" t="0" r="9525" b="9525"/>
+            <wp:docPr id="16" name="Picture 16"/>
+            <wp:cNvGraphicFramePr>
+              <a:graphicFrameLocks xmlns:a="http://schemas.openxmlformats.org/drawingml/2006/main" noChangeAspect="1"/>
+            </wp:cNvGraphicFramePr>
+            <a:graphic xmlns:a="http://schemas.openxmlformats.org/drawingml/2006/main">
+              <a:graphicData uri="http://schemas.openxmlformats.org/drawingml/2006/picture">
+                <pic:pic xmlns:pic="http://schemas.openxmlformats.org/drawingml/2006/picture">
+                  <pic:nvPicPr>
+                    <pic:cNvPr id="1" name=""/>
+                    <pic:cNvPicPr/>
+                  </pic:nvPicPr>
+                  <pic:blipFill>
+                    <a:blip r:embed="rId26"/>
+                    <a:stretch>
+                      <a:fillRect/>
+                    </a:stretch>
+                  </pic:blipFill>
+                  <pic:spPr>
+                    <a:xfrm>
+                      <a:off x="0" y="0"/>
+                      <a:ext cx="3609975" cy="3495675"/>
+                    </a:xfrm>
+                    <a:prstGeom prst="rect">
+                      <a:avLst/>
+                    </a:prstGeom>
+                  </pic:spPr>
+                </pic:pic>
+              </a:graphicData>
+            </a:graphic>
+          </wp:inline>
+        </w:drawing>
+      </w:r>
+    </w:p>
+    <w:p>
+      <w:pPr>
+        <w:keepNext/>
+        <w:jc w:val="center"/>
+      </w:pPr>
+      <w:r>
+        <w:drawing>
+          <wp:inline distT="0" distB="0" distL="0" distR="0" wp14:anchorId="5D5FEA27" wp14:editId="43A6C9E3">
+            <wp:extent cx="3657600" cy="2724150"/>
+            <wp:effectExtent l="0" t="0" r="0" b="0"/>
+            <wp:docPr id="15" name="Picture 15"/>
+            <wp:cNvGraphicFramePr>
+              <a:graphicFrameLocks xmlns:a="http://schemas.openxmlformats.org/drawingml/2006/main" noChangeAspect="1"/>
+            </wp:cNvGraphicFramePr>
+            <a:graphic xmlns:a="http://schemas.openxmlformats.org/drawingml/2006/main">
+              <a:graphicData uri="http://schemas.openxmlformats.org/drawingml/2006/picture">
+                <pic:pic xmlns:pic="http://schemas.openxmlformats.org/drawingml/2006/picture">
+                  <pic:nvPicPr>
+                    <pic:cNvPr id="1" name=""/>
+                    <pic:cNvPicPr/>
+                  </pic:nvPicPr>
+                  <pic:blipFill>
+                    <a:blip r:embed="rId27"/>
+                    <a:stretch>
+                      <a:fillRect/>
+                    </a:stretch>
+                  </pic:blipFill>
+                  <pic:spPr>
+                    <a:xfrm>
+                      <a:off x="0" y="0"/>
+                      <a:ext cx="3657600" cy="2724150"/>
+                    </a:xfrm>
+                    <a:prstGeom prst="rect">
+                      <a:avLst/>
+                    </a:prstGeom>
+                  </pic:spPr>
+                </pic:pic>
+              </a:graphicData>
+            </a:graphic>
+          </wp:inline>
+        </w:drawing>
+      </w:r>
+    </w:p>
+    <w:p>
+      <w:pPr>
+        <w:pStyle w:val="Caption"/>
+      </w:pPr>
+      <w:r>
+        <w:t xml:space="preserve">Figure </w:t>
+      </w:r>
+      <w:r>
+        <w:fldChar w:fldCharType="begin"/>
+      </w:r>
+      <w:r>
+        <w:instrText xml:space="preserve"> SEQ Figure \* ARABIC </w:instrText>
+      </w:r>
+      <w:r>
+        <w:fldChar w:fldCharType="separate"/>
+      </w:r>
+      <w:r>
+        <w:rPr>
+          <w:noProof/>
+        </w:rPr>
+        <w:t>9</w:t>
+      </w:r>
+      <w:r>
+        <w:fldChar w:fldCharType="end"/>
+      </w:r>
+      <w:r>
+        <w:t xml:space="preserve"> Key Pixel Selection</w:t>
+      </w:r>
+    </w:p>
+    <w:p>
+      <w:pPr>
+        <w:pStyle w:val="Heading2"/>
+        <w:rPr>
+          <w:rStyle w:val="Heading2Char"/>
+        </w:rPr>
+      </w:pPr>
+    </w:p>
+    <w:p>
+      <w:pPr>
+        <w:pStyle w:val="Heading2"/>
+      </w:pPr>
+      <w:r>
+        <w:rPr>
+          <w:rStyle w:val="Heading2Char"/>
+        </w:rPr>
+        <w:t>Generating a new imag</w:t>
+      </w:r>
+      <w:r>
+        <w:t xml:space="preserve">e </w:t>
+      </w:r>
+    </w:p>
+    <w:p>
+      <w:r>
+        <w:t xml:space="preserve">This is where the work of </w:t>
+      </w:r>
+      <w:proofErr w:type="spellStart"/>
+      <w:r>
+        <w:t>Alilou</w:t>
+      </w:r>
+      <w:proofErr w:type="spellEnd"/>
+      <w:r>
+        <w:t xml:space="preserve"> and </w:t>
+      </w:r>
+      <w:proofErr w:type="spellStart"/>
+      <w:r>
+        <w:t>Yaghmaee</w:t>
+      </w:r>
+      <w:proofErr w:type="spellEnd"/>
+      <w:r>
+        <w:t xml:space="preserve"> </w:t>
+      </w:r>
+      <w:r>
+        <w:t>was relied on most heavily. A network</w:t>
+      </w:r>
+      <w:r>
+        <w:t xml:space="preserve"> using a Radial basis </w:t>
+      </w:r>
+      <w:proofErr w:type="gramStart"/>
+      <w:r>
+        <w:t xml:space="preserve">Function </w:t>
+      </w:r>
+      <w:r>
+        <w:t xml:space="preserve"> is</w:t>
+      </w:r>
+      <w:proofErr w:type="gramEnd"/>
+      <w:r>
+        <w:t xml:space="preserve"> created and trained for each digit image. The training data for the network are the key pixels identified above. The network then predicts the value for each pix</w:t>
+      </w:r>
+      <w:r>
+        <w:t>el in the image, resulting in an output image. Because the network never learned about the pixels that make up a digit, the digit is not present in the generated image.</w:t>
+      </w:r>
+    </w:p>
+    <w:p/>
+    <w:p>
+      <w:r>
+        <w:lastRenderedPageBreak/>
+        <w:t>They used a network with this architecture (excerpted from their paper):</w:t>
+      </w:r>
+    </w:p>
+    <w:p/>
+    <w:p>
+      <w:pPr>
+        <w:keepNext/>
+      </w:pPr>
+      <w:r>
+        <w:drawing>
+          <wp:inline distT="0" distB="0" distL="0" distR="0" wp14:anchorId="01559ED1" wp14:editId="4CBA6ABA">
+            <wp:extent cx="5276850" cy="3038475"/>
+            <wp:effectExtent l="0" t="0" r="0" b="9525"/>
+            <wp:docPr id="18" name="Picture 18"/>
+            <wp:cNvGraphicFramePr>
+              <a:graphicFrameLocks xmlns:a="http://schemas.openxmlformats.org/drawingml/2006/main" noChangeAspect="1"/>
+            </wp:cNvGraphicFramePr>
+            <a:graphic xmlns:a="http://schemas.openxmlformats.org/drawingml/2006/main">
+              <a:graphicData uri="http://schemas.openxmlformats.org/drawingml/2006/picture">
+                <pic:pic xmlns:pic="http://schemas.openxmlformats.org/drawingml/2006/picture">
+                  <pic:nvPicPr>
+                    <pic:cNvPr id="1" name=""/>
+                    <pic:cNvPicPr/>
+                  </pic:nvPicPr>
+                  <pic:blipFill>
+                    <a:blip r:embed="rId28"/>
+                    <a:stretch>
+                      <a:fillRect/>
+                    </a:stretch>
+                  </pic:blipFill>
+                  <pic:spPr>
+                    <a:xfrm>
+                      <a:off x="0" y="0"/>
+                      <a:ext cx="5276850" cy="3038475"/>
+                    </a:xfrm>
+                    <a:prstGeom prst="rect">
+                      <a:avLst/>
+                    </a:prstGeom>
+                  </pic:spPr>
+                </pic:pic>
+              </a:graphicData>
+            </a:graphic>
+          </wp:inline>
+        </w:drawing>
+      </w:r>
+    </w:p>
+    <w:p>
+      <w:pPr>
+        <w:pStyle w:val="Caption"/>
+      </w:pPr>
+      <w:r>
+        <w:t xml:space="preserve">Figure </w:t>
+      </w:r>
+      <w:r>
+        <w:fldChar w:fldCharType="begin"/>
+      </w:r>
+      <w:r>
+        <w:instrText xml:space="preserve"> SEQ Figure \* ARABIC </w:instrText>
+      </w:r>
+      <w:r>
+        <w:fldChar w:fldCharType="separate"/>
+      </w:r>
+      <w:r>
+        <w:rPr>
+          <w:noProof/>
+        </w:rPr>
+        <w:t>10</w:t>
+      </w:r>
+      <w:r>
+        <w:fldChar w:fldCharType="end"/>
+      </w:r>
+      <w:r>
+        <w:t xml:space="preserve"> Reference GRNN Architecture</w:t>
+      </w:r>
+    </w:p>
+    <w:p>
+      <w:r>
+        <w:t xml:space="preserve">In this network, the input are pixel co-ordinates </w:t>
+      </w:r>
+      <w:r>
+        <w:t xml:space="preserve">and the output </w:t>
+      </w:r>
+      <w:proofErr w:type="gramStart"/>
+      <w:r>
+        <w:t>is</w:t>
+      </w:r>
+      <w:proofErr w:type="gramEnd"/>
+      <w:r>
+        <w:t xml:space="preserve"> the pixel value for those co-ordinates. During training, the target values are the actual pixel values for the key pixels. (For color images such as the ones we are using this requires three separate networks). There is one node in the pattern layer for each training pixel. </w:t>
+      </w:r>
+    </w:p>
+    <w:p>
+      <w:r>
+        <w:t>To be more consistent with our notation, we would modify this diagram to show one input (instead of 2) as a length 2 vector for the pixel co-ordinates.</w:t>
+      </w:r>
+    </w:p>
+    <w:p>
+      <w:r>
+        <w:t xml:space="preserve">Each node in the pattern layer calculates the squared Euclidean distance between their training pixel and the input co-ordinate pair. This distance is passed to the summation layer where </w:t>
+      </w:r>
+      <w:r>
+        <w:t>each Euclidean distance squared is run through an RBF. The top summation node includes a learnable weight parameter and the bottom node does not. Then in the output layer, the output from the top node is divided by the bottom, resulting in the implementation of the following equation:</w:t>
+      </w:r>
+    </w:p>
+    <w:p>
+      <w:pPr>
+        <w:keepNext/>
+        <w:jc w:val="center"/>
+      </w:pPr>
+      <w:r>
+        <w:rPr>
+          <w:noProof/>
+        </w:rPr>
+        <w:drawing>
+          <wp:inline distT="0" distB="0" distL="0" distR="0" wp14:anchorId="6320033E" wp14:editId="5E294EC4">
+            <wp:extent cx="3248025" cy="1200150"/>
+            <wp:effectExtent l="0" t="0" r="9525" b="0"/>
+            <wp:docPr id="19" name="Picture 19"/>
+            <wp:cNvGraphicFramePr>
+              <a:graphicFrameLocks xmlns:a="http://schemas.openxmlformats.org/drawingml/2006/main" noChangeAspect="1"/>
+            </wp:cNvGraphicFramePr>
+            <a:graphic xmlns:a="http://schemas.openxmlformats.org/drawingml/2006/main">
+              <a:graphicData uri="http://schemas.openxmlformats.org/drawingml/2006/picture">
+                <pic:pic xmlns:pic="http://schemas.openxmlformats.org/drawingml/2006/picture">
+                  <pic:nvPicPr>
+                    <pic:cNvPr id="1" name=""/>
+                    <pic:cNvPicPr/>
+                  </pic:nvPicPr>
+                  <pic:blipFill>
+                    <a:blip r:embed="rId29"/>
+                    <a:stretch>
+                      <a:fillRect/>
+                    </a:stretch>
+                  </pic:blipFill>
+                  <pic:spPr>
+                    <a:xfrm>
+                      <a:off x="0" y="0"/>
+                      <a:ext cx="3248025" cy="1200150"/>
+                    </a:xfrm>
+                    <a:prstGeom prst="rect">
+                      <a:avLst/>
+                    </a:prstGeom>
+                  </pic:spPr>
+                </pic:pic>
+              </a:graphicData>
+            </a:graphic>
+          </wp:inline>
+        </w:drawing>
+      </w:r>
+    </w:p>
+    <w:p>
+      <w:pPr>
+        <w:pStyle w:val="Caption"/>
+        <w:jc w:val="center"/>
+      </w:pPr>
+      <w:r>
+        <w:t xml:space="preserve">Figure </w:t>
+      </w:r>
+      <w:r>
+        <w:fldChar w:fldCharType="begin"/>
+      </w:r>
+      <w:r>
+        <w:instrText xml:space="preserve"> SEQ Figure \* ARABIC </w:instrText>
+      </w:r>
+      <w:r>
+        <w:fldChar w:fldCharType="separate"/>
+      </w:r>
+      <w:r>
+        <w:rPr>
+          <w:noProof/>
+        </w:rPr>
+        <w:t>11</w:t>
+      </w:r>
+      <w:r>
+        <w:fldChar w:fldCharType="end"/>
+      </w:r>
+      <w:r>
+        <w:t xml:space="preserve"> RBF Input and Weight Function</w:t>
+      </w:r>
+    </w:p>
+    <w:p>
+      <w:pPr>
+        <w:keepNext/>
+      </w:pPr>
+      <w:r>
+        <w:lastRenderedPageBreak/>
+        <w:t xml:space="preserve">(again from </w:t>
+      </w:r>
+      <w:sdt>
+        <w:sdtPr>
+          <w:id w:val="691041936"/>
+          <w:citation/>
+        </w:sdtPr>
+        <w:sdtContent>
+          <w:r>
+            <w:fldChar w:fldCharType="begin"/>
+          </w:r>
+          <w:r>
+            <w:instrText xml:space="preserve"> CITATION Ali15 \l 1033 </w:instrText>
+          </w:r>
+          <w:r>
+            <w:fldChar w:fldCharType="separate"/>
+          </w:r>
+          <w:r>
+            <w:rPr>
+              <w:noProof/>
+            </w:rPr>
+            <w:t>(Alilou &amp; Yaghmaee, 2015)</w:t>
+          </w:r>
+          <w:r>
+            <w:fldChar w:fldCharType="end"/>
+          </w:r>
+        </w:sdtContent>
+      </w:sdt>
+      <w:r>
+        <w:t xml:space="preserve">). </w:t>
+      </w:r>
+      <w:r>
+        <w:t>Note the presence of the sigma term, which in RBF is sometimes called spread. (Our book calls it bias). This equation results in a predicted value for the pixel at the input co-ordinates. This model assumes that pixel values are on a scale of 0 to 1.</w:t>
+      </w:r>
+    </w:p>
+    <w:p>
+      <w:pPr>
+        <w:keepNext/>
+      </w:pPr>
+      <w:r>
+        <w:t xml:space="preserve">The nature of radial basis function networks is that training samples for nodes close to the input have a greater effect on the output than more distant nodes. For image infill, this makes sense – a pixel is more likely to be </w:t>
+      </w:r>
+      <w:proofErr w:type="gramStart"/>
+      <w:r>
+        <w:t>similar to</w:t>
+      </w:r>
+      <w:proofErr w:type="gramEnd"/>
+      <w:r>
+        <w:t xml:space="preserve"> nearby pixels than distant ones. In our nomenclature, calculating the distances from each node to the input would be a non-standard input function, and doing the calculation would be a weight function.</w:t>
+      </w:r>
+    </w:p>
+    <w:p>
+      <w:pPr>
+        <w:keepNext/>
+      </w:pPr>
+      <w:r>
+        <w:t xml:space="preserve">Another borrow from </w:t>
+      </w:r>
+      <w:r>
+        <w:rPr>
+          <w:noProof/>
+        </w:rPr>
+        <w:t>Alilou &amp; Yaghmaee</w:t>
+      </w:r>
+      <w:r>
+        <w:rPr>
+          <w:noProof/>
+        </w:rPr>
+        <w:t xml:space="preserve"> is that they </w:t>
+      </w:r>
+      <w:r>
+        <w:rPr>
+          <w:noProof/>
+        </w:rPr>
+        <w:t>calculate the smallest missing part of their images first and then fold the predicted points into the training data and retrain the model before predicting the next region. Because we do not have defined regions of present and missing pixels in the image, we modify this to an iterative approach where first the candidate pixels in the dilation nearset to a training pixel are predicted, and then these are folded into the training data and the model retrained, and so forth until all pixels in the dilation have values, either from the training data or from predictions. Then the entire image is predicted.</w:t>
+      </w:r>
+    </w:p>
+    <w:p>
+      <w:pPr>
+        <w:keepNext/>
+        <w:rPr>
+          <w:noProof/>
+        </w:rPr>
+      </w:pPr>
+      <w:r>
+        <w:t xml:space="preserve">The sigma parameter determines the extent to which the influence of a pixel diminishes as the distance from it increases. In the case we fix it to a smallish value. </w:t>
+      </w:r>
+      <w:r>
+        <w:rPr>
+          <w:noProof/>
+        </w:rPr>
+        <w:t>The minimum is 1 and we set it to a value near1.</w:t>
+      </w:r>
+    </w:p>
+    <w:p>
+      <w:pPr>
+        <w:keepNext/>
+        <w:rPr>
+          <w:noProof/>
+        </w:rPr>
+      </w:pPr>
+      <w:r>
+        <w:rPr>
+          <w:noProof/>
+        </w:rPr>
+        <w:t>Some of PyTorch implementation:</w:t>
+      </w:r>
+    </w:p>
+    <w:bookmarkStart w:id="3" w:name="_MON_1605936035"/>
+    <w:bookmarkEnd w:id="3"/>
+    <w:p>
+      <w:pPr>
+        <w:keepNext/>
+      </w:pPr>
+      <w:r>
+        <w:rPr>
+          <w:noProof/>
+        </w:rPr>
+        <w:object w:dxaOrig="9360" w:dyaOrig="5810" w14:anchorId="174B78C0">
+          <v:shape id="_x0000_i1057" type="#_x0000_t75" style="width:468pt;height:290.25pt" o:ole="">
+            <v:imagedata r:id="rId30" o:title=""/>
+          </v:shape>
+          <o:OLEObject Type="Embed" ProgID="Word.OpenDocumentText.12" ShapeID="_x0000_i1057" DrawAspect="Content" ObjectID="_1605938166" r:id="rId31"/>
+        </w:object>
+      </w:r>
+    </w:p>
+    <w:p>
+      <w:pPr>
+        <w:pStyle w:val="Caption"/>
+        <w:rPr>
+          <w:noProof/>
+        </w:rPr>
+      </w:pPr>
+      <w:r>
+        <w:t xml:space="preserve">Figure </w:t>
+      </w:r>
+      <w:r>
+        <w:fldChar w:fldCharType="begin"/>
+      </w:r>
+      <w:r>
+        <w:instrText xml:space="preserve"> SEQ Figure \* ARABIC </w:instrText>
+      </w:r>
+      <w:r>
+        <w:fldChar w:fldCharType="separate"/>
+      </w:r>
+      <w:r>
+        <w:rPr>
+          <w:noProof/>
+        </w:rPr>
+        <w:t>12</w:t>
+      </w:r>
+      <w:r>
+        <w:fldChar w:fldCharType="end"/>
+      </w:r>
+      <w:r>
+        <w:t xml:space="preserve"> Forward function of Image Infill network</w:t>
+      </w:r>
+    </w:p>
+    <w:p>
+      <w:pPr>
+        <w:keepNext/>
+      </w:pPr>
+      <w:r>
+        <w:t xml:space="preserve">This show the </w:t>
+      </w:r>
+      <w:proofErr w:type="gramStart"/>
+      <w:r>
+        <w:t>forward(</w:t>
+      </w:r>
+      <w:proofErr w:type="gramEnd"/>
+      <w:r>
+        <w:t xml:space="preserve">) function for the infill network. The input X is one or more length 2 vectors with pixel co-ordinates. The function first constructs the squared distances between each X and the pattern layer coordinates, and then sends the distances to the </w:t>
+      </w:r>
+      <w:proofErr w:type="spellStart"/>
+      <w:r>
+        <w:t>rbf</w:t>
+      </w:r>
+      <w:proofErr w:type="spellEnd"/>
+      <w:r>
+        <w:t xml:space="preserve"> – one time with the weights for the numerator and one time with constant weight 1 for the denominator of the output calculation. The weights are </w:t>
+      </w:r>
+      <w:proofErr w:type="spellStart"/>
+      <w:r>
+        <w:t>PyTorch</w:t>
+      </w:r>
+      <w:proofErr w:type="spellEnd"/>
+      <w:r>
+        <w:t xml:space="preserve"> parameters and are trained in the usual fashion, using the MSE loss function and the </w:t>
+      </w:r>
+      <w:proofErr w:type="spellStart"/>
+      <w:r>
+        <w:t>Adagrad</w:t>
+      </w:r>
+      <w:proofErr w:type="spellEnd"/>
+      <w:r>
+        <w:t xml:space="preserve"> optimizer. Because the number of training points </w:t>
+      </w:r>
+      <w:r>
+        <w:lastRenderedPageBreak/>
+        <w:t xml:space="preserve">matches the number of weights being calculated, there should be an exact solution. We found that </w:t>
+      </w:r>
+      <w:proofErr w:type="spellStart"/>
+      <w:r>
+        <w:t>Adagrad</w:t>
+      </w:r>
+      <w:proofErr w:type="spellEnd"/>
+      <w:r>
+        <w:t xml:space="preserve"> got to this exact solution much quicker than SGD.</w:t>
+      </w:r>
+    </w:p>
+    <w:p>
+      <w:pPr>
+        <w:keepNext/>
+        <w:rPr>
+          <w:rStyle w:val="Heading2Char"/>
+        </w:rPr>
+      </w:pPr>
+      <w:r>
+        <w:rPr>
+          <w:rStyle w:val="Heading2Char"/>
+        </w:rPr>
+        <w:t>Results</w:t>
+      </w:r>
+    </w:p>
+    <w:p>
+      <w:pPr>
+        <w:keepNext/>
+      </w:pPr>
+      <w:r>
+        <w:t>The result of generating images for the examples show above:</w:t>
+      </w:r>
+    </w:p>
+    <w:p>
+      <w:pPr>
+        <w:keepNext/>
+      </w:pPr>
+      <w:r>
+        <w:drawing>
+          <wp:inline distT="0" distB="0" distL="0" distR="0" wp14:anchorId="2EC1BB45" wp14:editId="1D6910D7">
+            <wp:extent cx="5943600" cy="4485640"/>
+            <wp:effectExtent l="0" t="0" r="0" b="0"/>
+            <wp:docPr id="21" name="Picture 21"/>
+            <wp:cNvGraphicFramePr>
+              <a:graphicFrameLocks xmlns:a="http://schemas.openxmlformats.org/drawingml/2006/main" noChangeAspect="1"/>
+            </wp:cNvGraphicFramePr>
+            <a:graphic xmlns:a="http://schemas.openxmlformats.org/drawingml/2006/main">
+              <a:graphicData uri="http://schemas.openxmlformats.org/drawingml/2006/picture">
+                <pic:pic xmlns:pic="http://schemas.openxmlformats.org/drawingml/2006/picture">
+                  <pic:nvPicPr>
+                    <pic:cNvPr id="1" name=""/>
+                    <pic:cNvPicPr/>
+                  </pic:nvPicPr>
+                  <pic:blipFill>
+                    <a:blip r:embed="rId32"/>
+                    <a:stretch>
+                      <a:fillRect/>
+                    </a:stretch>
+                  </pic:blipFill>
+                  <pic:spPr>
+                    <a:xfrm>
+                      <a:off x="0" y="0"/>
+                      <a:ext cx="5943600" cy="4485640"/>
+                    </a:xfrm>
+                    <a:prstGeom prst="rect">
+                      <a:avLst/>
+                    </a:prstGeom>
+                  </pic:spPr>
+                </pic:pic>
+              </a:graphicData>
+            </a:graphic>
+          </wp:inline>
+        </w:drawing>
+      </w:r>
+    </w:p>
+    <w:p>
+      <w:pPr>
+        <w:keepNext/>
+      </w:pPr>
+    </w:p>
+    <w:p>
+      <w:pPr>
+        <w:keepNext/>
+      </w:pPr>
+      <w:r>
+        <w:lastRenderedPageBreak/>
+        <w:drawing>
+          <wp:inline distT="0" distB="0" distL="0" distR="0" wp14:anchorId="594ADFA4" wp14:editId="70B28458">
+            <wp:extent cx="5943600" cy="4085590"/>
+            <wp:effectExtent l="0" t="0" r="0" b="0"/>
+            <wp:docPr id="22" name="Picture 22"/>
+            <wp:cNvGraphicFramePr>
+              <a:graphicFrameLocks xmlns:a="http://schemas.openxmlformats.org/drawingml/2006/main" noChangeAspect="1"/>
+            </wp:cNvGraphicFramePr>
+            <a:graphic xmlns:a="http://schemas.openxmlformats.org/drawingml/2006/main">
+              <a:graphicData uri="http://schemas.openxmlformats.org/drawingml/2006/picture">
+                <pic:pic xmlns:pic="http://schemas.openxmlformats.org/drawingml/2006/picture">
+                  <pic:nvPicPr>
+                    <pic:cNvPr id="1" name=""/>
+                    <pic:cNvPicPr/>
+                  </pic:nvPicPr>
+                  <pic:blipFill>
+                    <a:blip r:embed="rId33"/>
+                    <a:stretch>
+                      <a:fillRect/>
+                    </a:stretch>
+                  </pic:blipFill>
+                  <pic:spPr>
+                    <a:xfrm>
+                      <a:off x="0" y="0"/>
+                      <a:ext cx="5943600" cy="4085590"/>
+                    </a:xfrm>
+                    <a:prstGeom prst="rect">
+                      <a:avLst/>
+                    </a:prstGeom>
+                  </pic:spPr>
+                </pic:pic>
+              </a:graphicData>
+            </a:graphic>
+          </wp:inline>
+        </w:drawing>
+      </w:r>
+    </w:p>
+    <w:p>
+      <w:pPr>
+        <w:keepNext/>
+      </w:pPr>
+    </w:p>
+    <w:p>
+      <w:pPr>
+        <w:keepNext/>
+      </w:pPr>
+      <w:r>
+        <w:t>And then replacing the digit with the new image in the parent:</w:t>
+      </w:r>
+    </w:p>
+    <w:p>
+      <w:pPr>
+        <w:keepNext/>
+      </w:pPr>
+      <w:r>
+        <w:drawing>
+          <wp:inline distT="0" distB="0" distL="0" distR="0" wp14:anchorId="074C8ADE" wp14:editId="4F8C87DC">
+            <wp:extent cx="5943600" cy="1929765"/>
+            <wp:effectExtent l="0" t="0" r="0" b="0"/>
+            <wp:docPr id="23" name="Picture 23"/>
+            <wp:cNvGraphicFramePr>
+              <a:graphicFrameLocks xmlns:a="http://schemas.openxmlformats.org/drawingml/2006/main" noChangeAspect="1"/>
+            </wp:cNvGraphicFramePr>
+            <a:graphic xmlns:a="http://schemas.openxmlformats.org/drawingml/2006/main">
+              <a:graphicData uri="http://schemas.openxmlformats.org/drawingml/2006/picture">
+                <pic:pic xmlns:pic="http://schemas.openxmlformats.org/drawingml/2006/picture">
+                  <pic:nvPicPr>
+                    <pic:cNvPr id="1" name=""/>
+                    <pic:cNvPicPr/>
+                  </pic:nvPicPr>
+                  <pic:blipFill>
+                    <a:blip r:embed="rId34"/>
+                    <a:stretch>
+                      <a:fillRect/>
+                    </a:stretch>
+                  </pic:blipFill>
+                  <pic:spPr>
+                    <a:xfrm>
+                      <a:off x="0" y="0"/>
+                      <a:ext cx="5943600" cy="1929765"/>
+                    </a:xfrm>
+                    <a:prstGeom prst="rect">
+                      <a:avLst/>
+                    </a:prstGeom>
+                  </pic:spPr>
+                </pic:pic>
+              </a:graphicData>
+            </a:graphic>
+          </wp:inline>
+        </w:drawing>
+      </w:r>
+    </w:p>
+    <w:p>
+      <w:pPr>
+        <w:keepNext/>
+      </w:pPr>
+      <w:r>
+        <w:t>Some hits and misses:</w:t>
+      </w:r>
+    </w:p>
+    <w:p>
+      <w:pPr>
+        <w:keepNext/>
+      </w:pPr>
+    </w:p>
+    <w:p>
+      <w:pPr>
+        <w:keepNext/>
+        <w:rPr>
+          <w:noProof/>
+        </w:rPr>
+      </w:pPr>
+      <w:r>
+        <w:rPr>
+          <w:b/>
+          <w:noProof/>
+        </w:rPr>
+        <w:lastRenderedPageBreak/>
+        <w:t>Image 7607</w:t>
+      </w:r>
+      <w:r>
+        <w:rPr>
+          <w:noProof/>
+        </w:rPr>
+        <w:t>:</w:t>
+      </w:r>
+      <w:r>
+        <w:rPr>
+          <w:noProof/>
+        </w:rPr>
+        <w:drawing>
+          <wp:inline distT="0" distB="0" distL="0" distR="0" wp14:anchorId="2DED34AE" wp14:editId="1F66A78A">
+            <wp:extent cx="5943600" cy="3900805"/>
+            <wp:effectExtent l="0" t="0" r="0" b="4445"/>
+            <wp:docPr id="25" name="Picture 25"/>
+            <wp:cNvGraphicFramePr>
+              <a:graphicFrameLocks xmlns:a="http://schemas.openxmlformats.org/drawingml/2006/main" noChangeAspect="1"/>
+            </wp:cNvGraphicFramePr>
+            <a:graphic xmlns:a="http://schemas.openxmlformats.org/drawingml/2006/main">
+              <a:graphicData uri="http://schemas.openxmlformats.org/drawingml/2006/picture">
+                <pic:pic xmlns:pic="http://schemas.openxmlformats.org/drawingml/2006/picture">
+                  <pic:nvPicPr>
+                    <pic:cNvPr id="1" name=""/>
+                    <pic:cNvPicPr/>
+                  </pic:nvPicPr>
+                  <pic:blipFill>
+                    <a:blip r:embed="rId35"/>
+                    <a:stretch>
+                      <a:fillRect/>
+                    </a:stretch>
+                  </pic:blipFill>
+                  <pic:spPr>
+                    <a:xfrm>
+                      <a:off x="0" y="0"/>
+                      <a:ext cx="5943600" cy="3900805"/>
+                    </a:xfrm>
+                    <a:prstGeom prst="rect">
+                      <a:avLst/>
+                    </a:prstGeom>
+                  </pic:spPr>
+                </pic:pic>
+              </a:graphicData>
+            </a:graphic>
+          </wp:inline>
+        </w:drawing>
+      </w:r>
+    </w:p>
+    <w:p>
+      <w:pPr>
+        <w:keepNext/>
+      </w:pPr>
+      <w:r>
+        <w:rPr>
+          <w:noProof/>
+        </w:rPr>
+        <w:drawing>
+          <wp:inline distT="0" distB="0" distL="0" distR="0" wp14:anchorId="4734E343" wp14:editId="16C2BDCE">
+            <wp:extent cx="5943600" cy="3982720"/>
+            <wp:effectExtent l="0" t="0" r="0" b="0"/>
+            <wp:docPr id="26" name="Picture 26"/>
+            <wp:cNvGraphicFramePr>
+              <a:graphicFrameLocks xmlns:a="http://schemas.openxmlformats.org/drawingml/2006/main" noChangeAspect="1"/>
+            </wp:cNvGraphicFramePr>
+            <a:graphic xmlns:a="http://schemas.openxmlformats.org/drawingml/2006/main">
+              <a:graphicData uri="http://schemas.openxmlformats.org/drawingml/2006/picture">
+                <pic:pic xmlns:pic="http://schemas.openxmlformats.org/drawingml/2006/picture">
+                  <pic:nvPicPr>
+                    <pic:cNvPr id="1" name=""/>
+                    <pic:cNvPicPr/>
+                  </pic:nvPicPr>
+                  <pic:blipFill>
+                    <a:blip r:embed="rId36"/>
+                    <a:stretch>
+                      <a:fillRect/>
+                    </a:stretch>
+                  </pic:blipFill>
+                  <pic:spPr>
+                    <a:xfrm>
+                      <a:off x="0" y="0"/>
+                      <a:ext cx="5943600" cy="3982720"/>
+                    </a:xfrm>
+                    <a:prstGeom prst="rect">
+                      <a:avLst/>
+                    </a:prstGeom>
+                  </pic:spPr>
+                </pic:pic>
+              </a:graphicData>
+            </a:graphic>
+          </wp:inline>
+        </w:drawing>
+      </w:r>
+    </w:p>
+    <w:p>
+      <w:pPr>
+        <w:keepNext/>
+      </w:pPr>
+      <w:r>
+        <w:lastRenderedPageBreak/>
+        <w:drawing>
+          <wp:inline distT="0" distB="0" distL="0" distR="0" wp14:anchorId="2906219C" wp14:editId="23BD0F8A">
+            <wp:extent cx="5943600" cy="1939925"/>
+            <wp:effectExtent l="0" t="0" r="0" b="3175"/>
+            <wp:docPr id="24" name="Picture 24"/>
+            <wp:cNvGraphicFramePr>
+              <a:graphicFrameLocks xmlns:a="http://schemas.openxmlformats.org/drawingml/2006/main" noChangeAspect="1"/>
+            </wp:cNvGraphicFramePr>
+            <a:graphic xmlns:a="http://schemas.openxmlformats.org/drawingml/2006/main">
+              <a:graphicData uri="http://schemas.openxmlformats.org/drawingml/2006/picture">
+                <pic:pic xmlns:pic="http://schemas.openxmlformats.org/drawingml/2006/picture">
+                  <pic:nvPicPr>
+                    <pic:cNvPr id="1" name=""/>
+                    <pic:cNvPicPr/>
+                  </pic:nvPicPr>
+                  <pic:blipFill>
+                    <a:blip r:embed="rId37"/>
+                    <a:stretch>
+                      <a:fillRect/>
+                    </a:stretch>
+                  </pic:blipFill>
+                  <pic:spPr>
+                    <a:xfrm>
+                      <a:off x="0" y="0"/>
+                      <a:ext cx="5943600" cy="1939925"/>
+                    </a:xfrm>
+                    <a:prstGeom prst="rect">
+                      <a:avLst/>
+                    </a:prstGeom>
+                  </pic:spPr>
+                </pic:pic>
+              </a:graphicData>
+            </a:graphic>
+          </wp:inline>
+        </w:drawing>
+      </w:r>
+    </w:p>
+    <w:p>
+      <w:pPr>
+        <w:keepNext/>
+      </w:pPr>
+    </w:p>
+    <w:p>
+      <w:pPr>
+        <w:keepNext/>
+      </w:pPr>
+      <w:r>
+        <w:t>Image 1201:</w:t>
+      </w:r>
+    </w:p>
+    <w:p>
+      <w:pPr>
+        <w:keepNext/>
+      </w:pPr>
+      <w:r>
+        <w:rPr>
+          <w:noProof/>
+        </w:rPr>
+        <w:drawing>
+          <wp:inline distT="0" distB="0" distL="0" distR="0" wp14:anchorId="585C560C" wp14:editId="6C7391A7">
+            <wp:extent cx="5943600" cy="4444365"/>
+            <wp:effectExtent l="0" t="0" r="0" b="0"/>
+            <wp:docPr id="27" name="Picture 27"/>
+            <wp:cNvGraphicFramePr>
+              <a:graphicFrameLocks xmlns:a="http://schemas.openxmlformats.org/drawingml/2006/main" noChangeAspect="1"/>
+            </wp:cNvGraphicFramePr>
+            <a:graphic xmlns:a="http://schemas.openxmlformats.org/drawingml/2006/main">
+              <a:graphicData uri="http://schemas.openxmlformats.org/drawingml/2006/picture">
+                <pic:pic xmlns:pic="http://schemas.openxmlformats.org/drawingml/2006/picture">
+                  <pic:nvPicPr>
+                    <pic:cNvPr id="1" name=""/>
+                    <pic:cNvPicPr/>
+                  </pic:nvPicPr>
+                  <pic:blipFill>
+                    <a:blip r:embed="rId38"/>
+                    <a:stretch>
+                      <a:fillRect/>
+                    </a:stretch>
+                  </pic:blipFill>
+                  <pic:spPr>
+                    <a:xfrm>
+                      <a:off x="0" y="0"/>
+                      <a:ext cx="5943600" cy="4444365"/>
+                    </a:xfrm>
+                    <a:prstGeom prst="rect">
+                      <a:avLst/>
+                    </a:prstGeom>
+                  </pic:spPr>
+                </pic:pic>
+              </a:graphicData>
+            </a:graphic>
+          </wp:inline>
+        </w:drawing>
+      </w:r>
+    </w:p>
+    <w:p>
+      <w:pPr>
+        <w:keepNext/>
+      </w:pPr>
+      <w:r>
+        <w:rPr>
+          <w:noProof/>
+        </w:rPr>
+        <w:lastRenderedPageBreak/>
+        <w:drawing>
+          <wp:inline distT="0" distB="0" distL="0" distR="0" wp14:anchorId="3E24BB7A" wp14:editId="4B98211A">
+            <wp:extent cx="5943600" cy="4137025"/>
+            <wp:effectExtent l="0" t="0" r="0" b="0"/>
+            <wp:docPr id="28" name="Picture 28"/>
+            <wp:cNvGraphicFramePr>
+              <a:graphicFrameLocks xmlns:a="http://schemas.openxmlformats.org/drawingml/2006/main" noChangeAspect="1"/>
+            </wp:cNvGraphicFramePr>
+            <a:graphic xmlns:a="http://schemas.openxmlformats.org/drawingml/2006/main">
+              <a:graphicData uri="http://schemas.openxmlformats.org/drawingml/2006/picture">
+                <pic:pic xmlns:pic="http://schemas.openxmlformats.org/drawingml/2006/picture">
+                  <pic:nvPicPr>
+                    <pic:cNvPr id="1" name=""/>
+                    <pic:cNvPicPr/>
+                  </pic:nvPicPr>
+                  <pic:blipFill>
+                    <a:blip r:embed="rId39"/>
+                    <a:stretch>
+                      <a:fillRect/>
+                    </a:stretch>
+                  </pic:blipFill>
+                  <pic:spPr>
+                    <a:xfrm>
+                      <a:off x="0" y="0"/>
+                      <a:ext cx="5943600" cy="4137025"/>
+                    </a:xfrm>
+                    <a:prstGeom prst="rect">
+                      <a:avLst/>
+                    </a:prstGeom>
+                  </pic:spPr>
+                </pic:pic>
+              </a:graphicData>
+            </a:graphic>
+          </wp:inline>
+        </w:drawing>
+      </w:r>
+    </w:p>
+    <w:p>
+      <w:pPr>
+        <w:keepNext/>
+      </w:pPr>
+      <w:r>
+        <w:rPr>
+          <w:noProof/>
+        </w:rPr>
+        <w:drawing>
+          <wp:inline distT="0" distB="0" distL="0" distR="0" wp14:anchorId="68E67103" wp14:editId="21106F50">
+            <wp:extent cx="5943600" cy="1868170"/>
+            <wp:effectExtent l="0" t="0" r="0" b="0"/>
+            <wp:docPr id="29" name="Picture 29"/>
+            <wp:cNvGraphicFramePr>
+              <a:graphicFrameLocks xmlns:a="http://schemas.openxmlformats.org/drawingml/2006/main" noChangeAspect="1"/>
+            </wp:cNvGraphicFramePr>
+            <a:graphic xmlns:a="http://schemas.openxmlformats.org/drawingml/2006/main">
+              <a:graphicData uri="http://schemas.openxmlformats.org/drawingml/2006/picture">
+                <pic:pic xmlns:pic="http://schemas.openxmlformats.org/drawingml/2006/picture">
+                  <pic:nvPicPr>
+                    <pic:cNvPr id="1" name=""/>
+                    <pic:cNvPicPr/>
+                  </pic:nvPicPr>
+                  <pic:blipFill>
+                    <a:blip r:embed="rId40"/>
+                    <a:stretch>
+                      <a:fillRect/>
+                    </a:stretch>
+                  </pic:blipFill>
+                  <pic:spPr>
+                    <a:xfrm>
+                      <a:off x="0" y="0"/>
+                      <a:ext cx="5943600" cy="1868170"/>
+                    </a:xfrm>
+                    <a:prstGeom prst="rect">
+                      <a:avLst/>
+                    </a:prstGeom>
+                  </pic:spPr>
+                </pic:pic>
+              </a:graphicData>
+            </a:graphic>
+          </wp:inline>
+        </w:drawing>
+      </w:r>
+    </w:p>
+    <w:p>
+      <w:pPr>
+        <w:keepNext/>
+      </w:pPr>
+      <w:r>
+        <w:t>Others:</w:t>
+      </w:r>
+      <w:r>
+        <w:t xml:space="preserve"> </w:t>
+      </w:r>
+    </w:p>
+    <w:p>
+      <w:pPr>
+        <w:keepNext/>
+      </w:pPr>
+      <w:r>
+        <w:lastRenderedPageBreak/>
+        <w:drawing>
+          <wp:inline distT="0" distB="0" distL="0" distR="0" wp14:anchorId="6EEDBC73" wp14:editId="71313AF7">
+            <wp:extent cx="5943600" cy="2032000"/>
+            <wp:effectExtent l="0" t="0" r="0" b="6350"/>
+            <wp:docPr id="30" name="Picture 30"/>
+            <wp:cNvGraphicFramePr>
+              <a:graphicFrameLocks xmlns:a="http://schemas.openxmlformats.org/drawingml/2006/main" noChangeAspect="1"/>
+            </wp:cNvGraphicFramePr>
+            <a:graphic xmlns:a="http://schemas.openxmlformats.org/drawingml/2006/main">
+              <a:graphicData uri="http://schemas.openxmlformats.org/drawingml/2006/picture">
+                <pic:pic xmlns:pic="http://schemas.openxmlformats.org/drawingml/2006/picture">
+                  <pic:nvPicPr>
+                    <pic:cNvPr id="1" name=""/>
+                    <pic:cNvPicPr/>
+                  </pic:nvPicPr>
+                  <pic:blipFill>
+                    <a:blip r:embed="rId41"/>
+                    <a:stretch>
+                      <a:fillRect/>
+                    </a:stretch>
+                  </pic:blipFill>
+                  <pic:spPr>
+                    <a:xfrm>
+                      <a:off x="0" y="0"/>
+                      <a:ext cx="5943600" cy="2032000"/>
+                    </a:xfrm>
+                    <a:prstGeom prst="rect">
+                      <a:avLst/>
+                    </a:prstGeom>
+                  </pic:spPr>
+                </pic:pic>
+              </a:graphicData>
+            </a:graphic>
+          </wp:inline>
+        </w:drawing>
+      </w:r>
+    </w:p>
+    <w:p>
+      <w:pPr>
+        <w:keepNext/>
+      </w:pPr>
+      <w:r>
+        <w:drawing>
+          <wp:inline distT="0" distB="0" distL="0" distR="0" wp14:anchorId="5C3F9128" wp14:editId="6482D505">
+            <wp:extent cx="5943600" cy="1918970"/>
+            <wp:effectExtent l="0" t="0" r="0" b="5080"/>
+            <wp:docPr id="33" name="Picture 33"/>
+            <wp:cNvGraphicFramePr>
+              <a:graphicFrameLocks xmlns:a="http://schemas.openxmlformats.org/drawingml/2006/main" noChangeAspect="1"/>
+            </wp:cNvGraphicFramePr>
+            <a:graphic xmlns:a="http://schemas.openxmlformats.org/drawingml/2006/main">
+              <a:graphicData uri="http://schemas.openxmlformats.org/drawingml/2006/picture">
+                <pic:pic xmlns:pic="http://schemas.openxmlformats.org/drawingml/2006/picture">
+                  <pic:nvPicPr>
+                    <pic:cNvPr id="1" name=""/>
+                    <pic:cNvPicPr/>
+                  </pic:nvPicPr>
+                  <pic:blipFill>
+                    <a:blip r:embed="rId42"/>
+                    <a:stretch>
+                      <a:fillRect/>
+                    </a:stretch>
+                  </pic:blipFill>
+                  <pic:spPr>
+                    <a:xfrm>
+                      <a:off x="0" y="0"/>
+                      <a:ext cx="5943600" cy="1918970"/>
+                    </a:xfrm>
+                    <a:prstGeom prst="rect">
+                      <a:avLst/>
+                    </a:prstGeom>
+                  </pic:spPr>
+                </pic:pic>
+              </a:graphicData>
+            </a:graphic>
+          </wp:inline>
+        </w:drawing>
+      </w:r>
+    </w:p>
+    <w:p>
+      <w:pPr>
+        <w:keepNext/>
+      </w:pPr>
+      <w:r>
+        <w:drawing>
+          <wp:inline distT="0" distB="0" distL="0" distR="0" wp14:anchorId="32BEC0B1" wp14:editId="0EBE2D19">
+            <wp:extent cx="5943600" cy="1918970"/>
+            <wp:effectExtent l="0" t="0" r="0" b="5080"/>
+            <wp:docPr id="34" name="Picture 34"/>
+            <wp:cNvGraphicFramePr>
+              <a:graphicFrameLocks xmlns:a="http://schemas.openxmlformats.org/drawingml/2006/main" noChangeAspect="1"/>
+            </wp:cNvGraphicFramePr>
+            <a:graphic xmlns:a="http://schemas.openxmlformats.org/drawingml/2006/main">
+              <a:graphicData uri="http://schemas.openxmlformats.org/drawingml/2006/picture">
+                <pic:pic xmlns:pic="http://schemas.openxmlformats.org/drawingml/2006/picture">
+                  <pic:nvPicPr>
+                    <pic:cNvPr id="1" name=""/>
+                    <pic:cNvPicPr/>
+                  </pic:nvPicPr>
+                  <pic:blipFill>
+                    <a:blip r:embed="rId43"/>
+                    <a:stretch>
+                      <a:fillRect/>
+                    </a:stretch>
+                  </pic:blipFill>
+                  <pic:spPr>
+                    <a:xfrm>
+                      <a:off x="0" y="0"/>
+                      <a:ext cx="5943600" cy="1918970"/>
+                    </a:xfrm>
+                    <a:prstGeom prst="rect">
+                      <a:avLst/>
+                    </a:prstGeom>
+                  </pic:spPr>
+                </pic:pic>
+              </a:graphicData>
+            </a:graphic>
+          </wp:inline>
+        </w:drawing>
+      </w:r>
+    </w:p>
+    <w:p>
+      <w:pPr>
+        <w:keepNext/>
+      </w:pPr>
+    </w:p>
+    <w:p>
+      <w:pPr>
+        <w:keepNext/>
+      </w:pPr>
+      <w:r>
+        <w:drawing>
+          <wp:inline distT="0" distB="0" distL="0" distR="0" wp14:anchorId="5FCAA2FD" wp14:editId="46ADA8F3">
+            <wp:extent cx="5943600" cy="1796415"/>
+            <wp:effectExtent l="0" t="0" r="0" b="0"/>
+            <wp:docPr id="31" name="Picture 31"/>
+            <wp:cNvGraphicFramePr>
+              <a:graphicFrameLocks xmlns:a="http://schemas.openxmlformats.org/drawingml/2006/main" noChangeAspect="1"/>
+            </wp:cNvGraphicFramePr>
+            <a:graphic xmlns:a="http://schemas.openxmlformats.org/drawingml/2006/main">
+              <a:graphicData uri="http://schemas.openxmlformats.org/drawingml/2006/picture">
+                <pic:pic xmlns:pic="http://schemas.openxmlformats.org/drawingml/2006/picture">
+                  <pic:nvPicPr>
+                    <pic:cNvPr id="1" name=""/>
+                    <pic:cNvPicPr/>
+                  </pic:nvPicPr>
+                  <pic:blipFill>
+                    <a:blip r:embed="rId44"/>
+                    <a:stretch>
+                      <a:fillRect/>
+                    </a:stretch>
+                  </pic:blipFill>
+                  <pic:spPr>
+                    <a:xfrm>
+                      <a:off x="0" y="0"/>
+                      <a:ext cx="5943600" cy="1796415"/>
+                    </a:xfrm>
+                    <a:prstGeom prst="rect">
+                      <a:avLst/>
+                    </a:prstGeom>
+                  </pic:spPr>
+                </pic:pic>
+              </a:graphicData>
+            </a:graphic>
+          </wp:inline>
+        </w:drawing>
+      </w:r>
+    </w:p>
+    <w:p>
+      <w:pPr>
+        <w:keepNext/>
+      </w:pPr>
+    </w:p>
+    <w:p>
+      <w:pPr>
+        <w:keepNext/>
+      </w:pPr>
+      <w:r>
+        <w:drawing>
+          <wp:inline distT="0" distB="0" distL="0" distR="0" wp14:anchorId="361D386F" wp14:editId="601CA61D">
+            <wp:extent cx="5943600" cy="1826895"/>
+            <wp:effectExtent l="0" t="0" r="0" b="1905"/>
+            <wp:docPr id="32" name="Picture 32"/>
+            <wp:cNvGraphicFramePr>
+              <a:graphicFrameLocks xmlns:a="http://schemas.openxmlformats.org/drawingml/2006/main" noChangeAspect="1"/>
+            </wp:cNvGraphicFramePr>
+            <a:graphic xmlns:a="http://schemas.openxmlformats.org/drawingml/2006/main">
+              <a:graphicData uri="http://schemas.openxmlformats.org/drawingml/2006/picture">
+                <pic:pic xmlns:pic="http://schemas.openxmlformats.org/drawingml/2006/picture">
+                  <pic:nvPicPr>
+                    <pic:cNvPr id="1" name=""/>
+                    <pic:cNvPicPr/>
+                  </pic:nvPicPr>
+                  <pic:blipFill>
+                    <a:blip r:embed="rId45"/>
+                    <a:stretch>
+                      <a:fillRect/>
+                    </a:stretch>
+                  </pic:blipFill>
+                  <pic:spPr>
+                    <a:xfrm>
+                      <a:off x="0" y="0"/>
+                      <a:ext cx="5943600" cy="1826895"/>
+                    </a:xfrm>
+                    <a:prstGeom prst="rect">
+                      <a:avLst/>
+                    </a:prstGeom>
+                  </pic:spPr>
+                </pic:pic>
+              </a:graphicData>
+            </a:graphic>
+          </wp:inline>
+        </w:drawing>
+      </w:r>
+    </w:p>
+    <w:p>
+      <w:pPr>
+        <w:keepNext/>
+      </w:pPr>
+    </w:p>
+    <w:p>
+      <w:pPr>
+        <w:pStyle w:val="Heading2"/>
+      </w:pPr>
+      <w:bookmarkStart w:id="4" w:name="_Hlk532196071"/>
+      <w:r>
+        <w:t>Implementation Notes</w:t>
+      </w:r>
+      <w:bookmarkEnd w:id="4"/>
+    </w:p>
+    <w:p>
+      <w:r>
+        <w:t>The code for this is also in the /code/</w:t>
+      </w:r>
+      <w:proofErr w:type="spellStart"/>
+      <w:r>
+        <w:t>pytorch</w:t>
+      </w:r>
+      <w:proofErr w:type="spellEnd"/>
+      <w:r>
+        <w:t xml:space="preserve"> folder in the project repo.</w:t>
+      </w:r>
+    </w:p>
+    <w:p>
+      <w:pPr>
+        <w:rPr>
+          <w:b/>
+        </w:rPr>
+      </w:pPr>
+      <w:r>
+        <w:rPr>
+          <w:b/>
+        </w:rPr>
+        <w:t>Source f</w:t>
+      </w:r>
+      <w:r>
+        <w:rPr>
+          <w:b/>
+        </w:rPr>
+        <w:t xml:space="preserve">or the </w:t>
+      </w:r>
+      <w:r>
+        <w:rPr>
+          <w:b/>
+        </w:rPr>
+        <w:t xml:space="preserve">infill </w:t>
+      </w:r>
+      <w:r>
+        <w:rPr>
+          <w:b/>
+        </w:rPr>
+        <w:t>task:</w:t>
+      </w:r>
+    </w:p>
+    <w:p>
+      <w:pPr>
+        <w:pStyle w:val="ListParagraph"/>
+        <w:numPr>
+          <w:ilvl w:val="0"/>
+          <w:numId w:val="5"/>
+        </w:numPr>
+        <w:rPr>
+          <w:b/>
+        </w:rPr>
+      </w:pPr>
+      <w:r>
+        <w:rPr>
+          <w:b/>
+        </w:rPr>
+        <w:t>i</w:t>
+      </w:r>
+      <w:r>
+        <w:rPr>
+          <w:b/>
+        </w:rPr>
+        <w:t>nfiller.py</w:t>
+      </w:r>
+      <w:r>
+        <w:rPr>
+          <w:b/>
+        </w:rPr>
+        <w:t xml:space="preserve"> </w:t>
+      </w:r>
+      <w:proofErr w:type="gramStart"/>
+      <w:r>
+        <w:rPr>
+          <w:b/>
+        </w:rPr>
+        <w:t xml:space="preserve">-- </w:t>
+      </w:r>
+      <w:r>
+        <w:t xml:space="preserve"> User</w:t>
+      </w:r>
+      <w:proofErr w:type="gramEnd"/>
+      <w:r>
+        <w:t xml:space="preserve"> interface to the infill task. When run, it prompts the user for a parent image number, runs the digit removal process, and displays the results using matplotlib.</w:t>
+      </w:r>
+    </w:p>
+    <w:p>
+      <w:pPr>
+        <w:pStyle w:val="ListParagraph"/>
+        <w:numPr>
+          <w:ilvl w:val="0"/>
+          <w:numId w:val="5"/>
+        </w:numPr>
+        <w:rPr>
+          <w:b/>
+        </w:rPr>
+      </w:pPr>
+      <w:r>
+        <w:rPr>
+          <w:b/>
+        </w:rPr>
+        <w:t>fillnet.py –</w:t>
+      </w:r>
+      <w:proofErr w:type="spellStart"/>
+      <w:r>
+        <w:t>PyTorch</w:t>
+      </w:r>
+      <w:proofErr w:type="spellEnd"/>
+      <w:r>
+        <w:t xml:space="preserve"> module implementation of the GRNN network that predicts the image with the digit removed. (Not runnable on its own)</w:t>
+      </w:r>
+    </w:p>
+    <w:p>
+      <w:pPr>
+        <w:pStyle w:val="ListParagraph"/>
+        <w:numPr>
+          <w:ilvl w:val="0"/>
+          <w:numId w:val="5"/>
+        </w:numPr>
+        <w:rPr>
+          <w:b/>
+        </w:rPr>
+      </w:pPr>
+      <w:r>
+        <w:rPr>
+          <w:b/>
+        </w:rPr>
+        <w:t>fillnet_trainer.py –</w:t>
+      </w:r>
+      <w:r>
+        <w:t xml:space="preserve"> Helper class used to train the fill </w:t>
+      </w:r>
+      <w:proofErr w:type="gramStart"/>
+      <w:r>
+        <w:t>network.(</w:t>
+      </w:r>
+      <w:proofErr w:type="gramEnd"/>
+      <w:r>
+        <w:t>Not runnable on its own)</w:t>
+      </w:r>
+    </w:p>
+    <w:p>
+      <w:pPr>
+        <w:pStyle w:val="ListParagraph"/>
+        <w:numPr>
+          <w:ilvl w:val="0"/>
+          <w:numId w:val="5"/>
+        </w:numPr>
+        <w:rPr>
+          <w:b/>
+        </w:rPr>
+      </w:pPr>
+      <w:r>
+        <w:rPr>
+          <w:b/>
+        </w:rPr>
+        <w:t xml:space="preserve">key_pixels.py – </w:t>
+      </w:r>
+      <w:r>
+        <w:t>Helper class used to identify key pixels in the image (Not runnable on its own).</w:t>
+      </w:r>
+    </w:p>
+    <w:p>
+      <w:pPr>
+        <w:rPr>
+          <w:b/>
+        </w:rPr>
+      </w:pPr>
+    </w:p>
+    <w:p>
+      <w:proofErr w:type="spellStart"/>
+      <w:r>
+        <w:rPr>
+          <w:rStyle w:val="Heading2Char"/>
+        </w:rPr>
+        <w:t>Conculsion</w:t>
+      </w:r>
+      <w:proofErr w:type="spellEnd"/>
+    </w:p>
+    <w:p>
+      <w:pPr>
+        <w:pStyle w:val="ListParagraph"/>
+        <w:numPr>
+          <w:ilvl w:val="0"/>
+          <w:numId w:val="6"/>
+        </w:numPr>
+        <w:rPr>
+          <w:b/>
+        </w:rPr>
+      </w:pPr>
+      <w:r>
+        <w:t>There are some successes and some misses too. The algorithm does best when there is a border of background around the digit. It also does best with larger digit images. These both affect the key pixel identification.</w:t>
+      </w:r>
+    </w:p>
+    <w:p>
+      <w:pPr>
+        <w:pStyle w:val="ListParagraph"/>
+        <w:numPr>
+          <w:ilvl w:val="0"/>
+          <w:numId w:val="6"/>
+        </w:numPr>
+        <w:rPr>
+          <w:b/>
+        </w:rPr>
+      </w:pPr>
+      <w:r>
+        <w:t>The image generation algorithm, once key pixels are identified, works well.</w:t>
+      </w:r>
+    </w:p>
+    <w:p>
+      <w:pPr>
+        <w:pStyle w:val="ListParagraph"/>
+        <w:numPr>
+          <w:ilvl w:val="0"/>
+          <w:numId w:val="6"/>
+        </w:numPr>
+        <w:rPr>
+          <w:b/>
+        </w:rPr>
+      </w:pPr>
+      <w:r>
+        <w:t xml:space="preserve">There may be some loss of pixel fidelity as the images are being scaled and rescaled. </w:t>
+      </w:r>
+      <w:r>
+        <w:t>By reducing the need to resize the images, this may result in a better outcome.</w:t>
+      </w:r>
+    </w:p>
+    <w:p>
+      <w:pPr>
+        <w:pStyle w:val="ListParagraph"/>
+        <w:rPr>
+          <w:b/>
+        </w:rPr>
+      </w:pPr>
+      <w:bookmarkStart w:id="5" w:name="_GoBack"/>
+      <w:bookmarkEnd w:id="5"/>
+    </w:p>
+    <w:p/>
     <w:p>
       <w:pPr>
         <w:pStyle w:val="Heading1"/>
@@ -2384,6 +4868,7 @@
         <w:rPr>
           <w:noProof/>
         </w:rPr>
+        <w:lastRenderedPageBreak/>
         <w:t xml:space="preserve">Netzer, Y., Wang, T., Coates, A., Bissacco, A., Wu, B., &amp; Ng, A. Y. (2011). Reading Digits in Natural Images with Unsupervised Feature Learning. </w:t>
       </w:r>
       <w:r>
@@ -2414,6 +4899,56 @@
     </w:sectPr>
   </w:body>
 </w:document>
+</file>
+
+<file path=word/endnotes.xml><?xml version="1.0" encoding="utf-8"?>
+<w:endnotes xmlns:wpc="http://schemas.microsoft.com/office/word/2010/wordprocessingCanvas" xmlns:cx="http://schemas.microsoft.com/office/drawing/2014/chartex" xmlns:cx1="http://schemas.microsoft.com/office/drawing/2015/9/8/chartex" xmlns:cx2="http://schemas.microsoft.com/office/drawing/2015/10/21/chartex" xmlns:cx3="http://schemas.microsoft.com/office/drawing/2016/5/9/chartex" xmlns:cx4="http://schemas.microsoft.com/office/drawing/2016/5/10/chartex" xmlns:cx5="http://schemas.microsoft.com/office/drawing/2016/5/11/chartex" xmlns:cx6="http://schemas.microsoft.com/office/drawing/2016/5/12/chartex" xmlns:cx7="http://schemas.microsoft.com/office/drawing/2016/5/13/chartex" xmlns:cx8="http://schemas.microsoft.com/office/drawing/2016/5/14/chartex" xmlns:mc="http://schemas.openxmlformats.org/markup-compatibility/2006" xmlns:aink="http://schemas.microsoft.com/office/drawing/2016/ink" xmlns:am3d="http://schemas.microsoft.com/office/drawing/2017/model3d" xmlns:o="urn:schemas-microsoft-com:office:office" xmlns:r="http://schemas.openxmlformats.org/officeDocument/2006/relationships" xmlns:m="http://schemas.openxmlformats.org/officeDocument/2006/math" xmlns:v="urn:schemas-microsoft-com:vml" xmlns:wp14="http://schemas.microsoft.com/office/word/2010/wordprocessingDrawing" xmlns:wp="http://schemas.openxmlformats.org/drawingml/2006/wordprocessingDrawing" xmlns:w10="urn:schemas-microsoft-com:office:word" xmlns:w="http://schemas.openxmlformats.org/wordprocessingml/2006/main" xmlns:w14="http://schemas.microsoft.com/office/word/2010/wordml" xmlns:w15="http://schemas.microsoft.com/office/word/2012/wordml" xmlns:w16cid="http://schemas.microsoft.com/office/word/2016/wordml/cid" xmlns:w16se="http://schemas.microsoft.com/office/word/2015/wordml/symex" xmlns:wpg="http://schemas.microsoft.com/office/word/2010/wordprocessingGroup" xmlns:wpi="http://schemas.microsoft.com/office/word/2010/wordprocessingInk" xmlns:wne="http://schemas.microsoft.com/office/word/2006/wordml" xmlns:wps="http://schemas.microsoft.com/office/word/2010/wordprocessingShape" mc:Ignorable="w14 w15 w16se w16cid wp14">
+  <w:endnote w:type="separator" w:id="-1">
+    <w:p>
+      <w:pPr>
+        <w:spacing w:after="0" w:line="240" w:lineRule="auto"/>
+      </w:pPr>
+      <w:r>
+        <w:separator/>
+      </w:r>
+    </w:p>
+  </w:endnote>
+  <w:endnote w:type="continuationSeparator" w:id="0">
+    <w:p>
+      <w:pPr>
+        <w:spacing w:after="0" w:line="240" w:lineRule="auto"/>
+      </w:pPr>
+      <w:r>
+        <w:continuationSeparator/>
+      </w:r>
+    </w:p>
+  </w:endnote>
+</w:endnotes>
+</file>
+
+<file path=word/footnotes.xml><?xml version="1.0" encoding="utf-8"?>
+<w:footnotes xmlns:wpc="http://schemas.microsoft.com/office/word/2010/wordprocessingCanvas" xmlns:cx="http://schemas.microsoft.com/office/drawing/2014/chartex" xmlns:cx1="http://schemas.microsoft.com/office/drawing/2015/9/8/chartex" xmlns:cx2="http://schemas.microsoft.com/office/drawing/2015/10/21/chartex" xmlns:cx3="http://schemas.microsoft.com/office/drawing/2016/5/9/chartex" xmlns:cx4="http://schemas.microsoft.com/office/drawing/2016/5/10/chartex" xmlns:cx5="http://schemas.microsoft.com/office/drawing/2016/5/11/chartex" xmlns:cx6="http://schemas.microsoft.com/office/drawing/2016/5/12/chartex" xmlns:cx7="http://schemas.microsoft.com/office/drawing/2016/5/13/chartex" xmlns:cx8="http://schemas.microsoft.com/office/drawing/2016/5/14/chartex" xmlns:mc="http://schemas.openxmlformats.org/markup-compatibility/2006" xmlns:aink="http://schemas.microsoft.com/office/drawing/2016/ink" xmlns:am3d="http://schemas.microsoft.com/office/drawing/2017/model3d" xmlns:o="urn:schemas-microsoft-com:office:office" xmlns:r="http://schemas.openxmlformats.org/officeDocument/2006/relationships" xmlns:m="http://schemas.openxmlformats.org/officeDocument/2006/math" xmlns:v="urn:schemas-microsoft-com:vml" xmlns:wp14="http://schemas.microsoft.com/office/word/2010/wordprocessingDrawing" xmlns:wp="http://schemas.openxmlformats.org/drawingml/2006/wordprocessingDrawing" xmlns:w10="urn:schemas-microsoft-com:office:word" xmlns:w="http://schemas.openxmlformats.org/wordprocessingml/2006/main" xmlns:w14="http://schemas.microsoft.com/office/word/2010/wordml" xmlns:w15="http://schemas.microsoft.com/office/word/2012/wordml" xmlns:w16cid="http://schemas.microsoft.com/office/word/2016/wordml/cid" xmlns:w16se="http://schemas.microsoft.com/office/word/2015/wordml/symex" xmlns:wpg="http://schemas.microsoft.com/office/word/2010/wordprocessingGroup" xmlns:wpi="http://schemas.microsoft.com/office/word/2010/wordprocessingInk" xmlns:wne="http://schemas.microsoft.com/office/word/2006/wordml" xmlns:wps="http://schemas.microsoft.com/office/word/2010/wordprocessingShape" mc:Ignorable="w14 w15 w16se w16cid wp14">
+  <w:footnote w:type="separator" w:id="-1">
+    <w:p>
+      <w:pPr>
+        <w:spacing w:after="0" w:line="240" w:lineRule="auto"/>
+      </w:pPr>
+      <w:r>
+        <w:separator/>
+      </w:r>
+    </w:p>
+  </w:footnote>
+  <w:footnote w:type="continuationSeparator" w:id="0">
+    <w:p>
+      <w:pPr>
+        <w:spacing w:after="0" w:line="240" w:lineRule="auto"/>
+      </w:pPr>
+      <w:r>
+        <w:continuationSeparator/>
+      </w:r>
+    </w:p>
+  </w:footnote>
+</w:footnotes>
 </file>
 
 <file path=word/numbering.xml><?xml version="1.0" encoding="utf-8"?>
@@ -2645,9 +5180,348 @@
     </w:lvl>
   </w:abstractNum>
   <w:abstractNum w:abstractNumId="2" w15:restartNumberingAfterBreak="0">
+    <w:nsid w:val="3D3844C0"/>
+    <w:multiLevelType w:val="hybridMultilevel"/>
+    <w:tmpl w:val="69FECE48"/>
+    <w:lvl w:ilvl="0" w:tplc="04090001">
+      <w:start w:val="1"/>
+      <w:numFmt w:val="bullet"/>
+      <w:lvlText w:val=""/>
+      <w:lvlJc w:val="left"/>
+      <w:pPr>
+        <w:ind w:left="720" w:hanging="360"/>
+      </w:pPr>
+      <w:rPr>
+        <w:rFonts w:ascii="Symbol" w:hAnsi="Symbol" w:hint="default"/>
+      </w:rPr>
+    </w:lvl>
+    <w:lvl w:ilvl="1" w:tplc="04090003" w:tentative="1">
+      <w:start w:val="1"/>
+      <w:numFmt w:val="bullet"/>
+      <w:lvlText w:val="o"/>
+      <w:lvlJc w:val="left"/>
+      <w:pPr>
+        <w:ind w:left="1440" w:hanging="360"/>
+      </w:pPr>
+      <w:rPr>
+        <w:rFonts w:ascii="Courier New" w:hAnsi="Courier New" w:cs="Courier New" w:hint="default"/>
+      </w:rPr>
+    </w:lvl>
+    <w:lvl w:ilvl="2" w:tplc="04090005" w:tentative="1">
+      <w:start w:val="1"/>
+      <w:numFmt w:val="bullet"/>
+      <w:lvlText w:val=""/>
+      <w:lvlJc w:val="left"/>
+      <w:pPr>
+        <w:ind w:left="2160" w:hanging="360"/>
+      </w:pPr>
+      <w:rPr>
+        <w:rFonts w:ascii="Wingdings" w:hAnsi="Wingdings" w:hint="default"/>
+      </w:rPr>
+    </w:lvl>
+    <w:lvl w:ilvl="3" w:tplc="04090001" w:tentative="1">
+      <w:start w:val="1"/>
+      <w:numFmt w:val="bullet"/>
+      <w:lvlText w:val=""/>
+      <w:lvlJc w:val="left"/>
+      <w:pPr>
+        <w:ind w:left="2880" w:hanging="360"/>
+      </w:pPr>
+      <w:rPr>
+        <w:rFonts w:ascii="Symbol" w:hAnsi="Symbol" w:hint="default"/>
+      </w:rPr>
+    </w:lvl>
+    <w:lvl w:ilvl="4" w:tplc="04090003" w:tentative="1">
+      <w:start w:val="1"/>
+      <w:numFmt w:val="bullet"/>
+      <w:lvlText w:val="o"/>
+      <w:lvlJc w:val="left"/>
+      <w:pPr>
+        <w:ind w:left="3600" w:hanging="360"/>
+      </w:pPr>
+      <w:rPr>
+        <w:rFonts w:ascii="Courier New" w:hAnsi="Courier New" w:cs="Courier New" w:hint="default"/>
+      </w:rPr>
+    </w:lvl>
+    <w:lvl w:ilvl="5" w:tplc="04090005" w:tentative="1">
+      <w:start w:val="1"/>
+      <w:numFmt w:val="bullet"/>
+      <w:lvlText w:val=""/>
+      <w:lvlJc w:val="left"/>
+      <w:pPr>
+        <w:ind w:left="4320" w:hanging="360"/>
+      </w:pPr>
+      <w:rPr>
+        <w:rFonts w:ascii="Wingdings" w:hAnsi="Wingdings" w:hint="default"/>
+      </w:rPr>
+    </w:lvl>
+    <w:lvl w:ilvl="6" w:tplc="04090001" w:tentative="1">
+      <w:start w:val="1"/>
+      <w:numFmt w:val="bullet"/>
+      <w:lvlText w:val=""/>
+      <w:lvlJc w:val="left"/>
+      <w:pPr>
+        <w:ind w:left="5040" w:hanging="360"/>
+      </w:pPr>
+      <w:rPr>
+        <w:rFonts w:ascii="Symbol" w:hAnsi="Symbol" w:hint="default"/>
+      </w:rPr>
+    </w:lvl>
+    <w:lvl w:ilvl="7" w:tplc="04090003" w:tentative="1">
+      <w:start w:val="1"/>
+      <w:numFmt w:val="bullet"/>
+      <w:lvlText w:val="o"/>
+      <w:lvlJc w:val="left"/>
+      <w:pPr>
+        <w:ind w:left="5760" w:hanging="360"/>
+      </w:pPr>
+      <w:rPr>
+        <w:rFonts w:ascii="Courier New" w:hAnsi="Courier New" w:cs="Courier New" w:hint="default"/>
+      </w:rPr>
+    </w:lvl>
+    <w:lvl w:ilvl="8" w:tplc="04090005" w:tentative="1">
+      <w:start w:val="1"/>
+      <w:numFmt w:val="bullet"/>
+      <w:lvlText w:val=""/>
+      <w:lvlJc w:val="left"/>
+      <w:pPr>
+        <w:ind w:left="6480" w:hanging="360"/>
+      </w:pPr>
+      <w:rPr>
+        <w:rFonts w:ascii="Wingdings" w:hAnsi="Wingdings" w:hint="default"/>
+      </w:rPr>
+    </w:lvl>
+  </w:abstractNum>
+  <w:abstractNum w:abstractNumId="3" w15:restartNumberingAfterBreak="0">
+    <w:nsid w:val="60DC1E67"/>
+    <w:multiLevelType w:val="hybridMultilevel"/>
+    <w:tmpl w:val="2654A8E0"/>
+    <w:lvl w:ilvl="0" w:tplc="04090001">
+      <w:start w:val="1"/>
+      <w:numFmt w:val="bullet"/>
+      <w:lvlText w:val=""/>
+      <w:lvlJc w:val="left"/>
+      <w:pPr>
+        <w:ind w:left="720" w:hanging="360"/>
+      </w:pPr>
+      <w:rPr>
+        <w:rFonts w:ascii="Symbol" w:hAnsi="Symbol" w:hint="default"/>
+      </w:rPr>
+    </w:lvl>
+    <w:lvl w:ilvl="1" w:tplc="04090003" w:tentative="1">
+      <w:start w:val="1"/>
+      <w:numFmt w:val="bullet"/>
+      <w:lvlText w:val="o"/>
+      <w:lvlJc w:val="left"/>
+      <w:pPr>
+        <w:ind w:left="1440" w:hanging="360"/>
+      </w:pPr>
+      <w:rPr>
+        <w:rFonts w:ascii="Courier New" w:hAnsi="Courier New" w:cs="Courier New" w:hint="default"/>
+      </w:rPr>
+    </w:lvl>
+    <w:lvl w:ilvl="2" w:tplc="04090005" w:tentative="1">
+      <w:start w:val="1"/>
+      <w:numFmt w:val="bullet"/>
+      <w:lvlText w:val=""/>
+      <w:lvlJc w:val="left"/>
+      <w:pPr>
+        <w:ind w:left="2160" w:hanging="360"/>
+      </w:pPr>
+      <w:rPr>
+        <w:rFonts w:ascii="Wingdings" w:hAnsi="Wingdings" w:hint="default"/>
+      </w:rPr>
+    </w:lvl>
+    <w:lvl w:ilvl="3" w:tplc="04090001" w:tentative="1">
+      <w:start w:val="1"/>
+      <w:numFmt w:val="bullet"/>
+      <w:lvlText w:val=""/>
+      <w:lvlJc w:val="left"/>
+      <w:pPr>
+        <w:ind w:left="2880" w:hanging="360"/>
+      </w:pPr>
+      <w:rPr>
+        <w:rFonts w:ascii="Symbol" w:hAnsi="Symbol" w:hint="default"/>
+      </w:rPr>
+    </w:lvl>
+    <w:lvl w:ilvl="4" w:tplc="04090003" w:tentative="1">
+      <w:start w:val="1"/>
+      <w:numFmt w:val="bullet"/>
+      <w:lvlText w:val="o"/>
+      <w:lvlJc w:val="left"/>
+      <w:pPr>
+        <w:ind w:left="3600" w:hanging="360"/>
+      </w:pPr>
+      <w:rPr>
+        <w:rFonts w:ascii="Courier New" w:hAnsi="Courier New" w:cs="Courier New" w:hint="default"/>
+      </w:rPr>
+    </w:lvl>
+    <w:lvl w:ilvl="5" w:tplc="04090005" w:tentative="1">
+      <w:start w:val="1"/>
+      <w:numFmt w:val="bullet"/>
+      <w:lvlText w:val=""/>
+      <w:lvlJc w:val="left"/>
+      <w:pPr>
+        <w:ind w:left="4320" w:hanging="360"/>
+      </w:pPr>
+      <w:rPr>
+        <w:rFonts w:ascii="Wingdings" w:hAnsi="Wingdings" w:hint="default"/>
+      </w:rPr>
+    </w:lvl>
+    <w:lvl w:ilvl="6" w:tplc="04090001" w:tentative="1">
+      <w:start w:val="1"/>
+      <w:numFmt w:val="bullet"/>
+      <w:lvlText w:val=""/>
+      <w:lvlJc w:val="left"/>
+      <w:pPr>
+        <w:ind w:left="5040" w:hanging="360"/>
+      </w:pPr>
+      <w:rPr>
+        <w:rFonts w:ascii="Symbol" w:hAnsi="Symbol" w:hint="default"/>
+      </w:rPr>
+    </w:lvl>
+    <w:lvl w:ilvl="7" w:tplc="04090003" w:tentative="1">
+      <w:start w:val="1"/>
+      <w:numFmt w:val="bullet"/>
+      <w:lvlText w:val="o"/>
+      <w:lvlJc w:val="left"/>
+      <w:pPr>
+        <w:ind w:left="5760" w:hanging="360"/>
+      </w:pPr>
+      <w:rPr>
+        <w:rFonts w:ascii="Courier New" w:hAnsi="Courier New" w:cs="Courier New" w:hint="default"/>
+      </w:rPr>
+    </w:lvl>
+    <w:lvl w:ilvl="8" w:tplc="04090005" w:tentative="1">
+      <w:start w:val="1"/>
+      <w:numFmt w:val="bullet"/>
+      <w:lvlText w:val=""/>
+      <w:lvlJc w:val="left"/>
+      <w:pPr>
+        <w:ind w:left="6480" w:hanging="360"/>
+      </w:pPr>
+      <w:rPr>
+        <w:rFonts w:ascii="Wingdings" w:hAnsi="Wingdings" w:hint="default"/>
+      </w:rPr>
+    </w:lvl>
+  </w:abstractNum>
+  <w:abstractNum w:abstractNumId="4" w15:restartNumberingAfterBreak="0">
     <w:nsid w:val="75E35D73"/>
     <w:multiLevelType w:val="hybridMultilevel"/>
     <w:tmpl w:val="C3CE35F2"/>
+    <w:lvl w:ilvl="0" w:tplc="04090001">
+      <w:start w:val="1"/>
+      <w:numFmt w:val="bullet"/>
+      <w:lvlText w:val=""/>
+      <w:lvlJc w:val="left"/>
+      <w:pPr>
+        <w:ind w:left="720" w:hanging="360"/>
+      </w:pPr>
+      <w:rPr>
+        <w:rFonts w:ascii="Symbol" w:hAnsi="Symbol" w:hint="default"/>
+      </w:rPr>
+    </w:lvl>
+    <w:lvl w:ilvl="1" w:tplc="04090003" w:tentative="1">
+      <w:start w:val="1"/>
+      <w:numFmt w:val="bullet"/>
+      <w:lvlText w:val="o"/>
+      <w:lvlJc w:val="left"/>
+      <w:pPr>
+        <w:ind w:left="1440" w:hanging="360"/>
+      </w:pPr>
+      <w:rPr>
+        <w:rFonts w:ascii="Courier New" w:hAnsi="Courier New" w:cs="Courier New" w:hint="default"/>
+      </w:rPr>
+    </w:lvl>
+    <w:lvl w:ilvl="2" w:tplc="04090005" w:tentative="1">
+      <w:start w:val="1"/>
+      <w:numFmt w:val="bullet"/>
+      <w:lvlText w:val=""/>
+      <w:lvlJc w:val="left"/>
+      <w:pPr>
+        <w:ind w:left="2160" w:hanging="360"/>
+      </w:pPr>
+      <w:rPr>
+        <w:rFonts w:ascii="Wingdings" w:hAnsi="Wingdings" w:hint="default"/>
+      </w:rPr>
+    </w:lvl>
+    <w:lvl w:ilvl="3" w:tplc="04090001" w:tentative="1">
+      <w:start w:val="1"/>
+      <w:numFmt w:val="bullet"/>
+      <w:lvlText w:val=""/>
+      <w:lvlJc w:val="left"/>
+      <w:pPr>
+        <w:ind w:left="2880" w:hanging="360"/>
+      </w:pPr>
+      <w:rPr>
+        <w:rFonts w:ascii="Symbol" w:hAnsi="Symbol" w:hint="default"/>
+      </w:rPr>
+    </w:lvl>
+    <w:lvl w:ilvl="4" w:tplc="04090003" w:tentative="1">
+      <w:start w:val="1"/>
+      <w:numFmt w:val="bullet"/>
+      <w:lvlText w:val="o"/>
+      <w:lvlJc w:val="left"/>
+      <w:pPr>
+        <w:ind w:left="3600" w:hanging="360"/>
+      </w:pPr>
+      <w:rPr>
+        <w:rFonts w:ascii="Courier New" w:hAnsi="Courier New" w:cs="Courier New" w:hint="default"/>
+      </w:rPr>
+    </w:lvl>
+    <w:lvl w:ilvl="5" w:tplc="04090005" w:tentative="1">
+      <w:start w:val="1"/>
+      <w:numFmt w:val="bullet"/>
+      <w:lvlText w:val=""/>
+      <w:lvlJc w:val="left"/>
+      <w:pPr>
+        <w:ind w:left="4320" w:hanging="360"/>
+      </w:pPr>
+      <w:rPr>
+        <w:rFonts w:ascii="Wingdings" w:hAnsi="Wingdings" w:hint="default"/>
+      </w:rPr>
+    </w:lvl>
+    <w:lvl w:ilvl="6" w:tplc="04090001" w:tentative="1">
+      <w:start w:val="1"/>
+      <w:numFmt w:val="bullet"/>
+      <w:lvlText w:val=""/>
+      <w:lvlJc w:val="left"/>
+      <w:pPr>
+        <w:ind w:left="5040" w:hanging="360"/>
+      </w:pPr>
+      <w:rPr>
+        <w:rFonts w:ascii="Symbol" w:hAnsi="Symbol" w:hint="default"/>
+      </w:rPr>
+    </w:lvl>
+    <w:lvl w:ilvl="7" w:tplc="04090003" w:tentative="1">
+      <w:start w:val="1"/>
+      <w:numFmt w:val="bullet"/>
+      <w:lvlText w:val="o"/>
+      <w:lvlJc w:val="left"/>
+      <w:pPr>
+        <w:ind w:left="5760" w:hanging="360"/>
+      </w:pPr>
+      <w:rPr>
+        <w:rFonts w:ascii="Courier New" w:hAnsi="Courier New" w:cs="Courier New" w:hint="default"/>
+      </w:rPr>
+    </w:lvl>
+    <w:lvl w:ilvl="8" w:tplc="04090005" w:tentative="1">
+      <w:start w:val="1"/>
+      <w:numFmt w:val="bullet"/>
+      <w:lvlText w:val=""/>
+      <w:lvlJc w:val="left"/>
+      <w:pPr>
+        <w:ind w:left="6480" w:hanging="360"/>
+      </w:pPr>
+      <w:rPr>
+        <w:rFonts w:ascii="Wingdings" w:hAnsi="Wingdings" w:hint="default"/>
+      </w:rPr>
+    </w:lvl>
+  </w:abstractNum>
+  <w:abstractNum w:abstractNumId="5" w15:restartNumberingAfterBreak="0">
+    <w:nsid w:val="7E70621B"/>
+    <w:multiLevelType w:val="hybridMultilevel"/>
+    <w:tmpl w:val="CAEAEAA0"/>
     <w:lvl w:ilvl="0" w:tplc="04090001">
       <w:start w:val="1"/>
       <w:numFmt w:val="bullet"/>
@@ -2764,7 +5638,16 @@
     <w:abstractNumId w:val="0"/>
   </w:num>
   <w:num w:numId="3">
+    <w:abstractNumId w:val="4"/>
+  </w:num>
+  <w:num w:numId="4">
+    <w:abstractNumId w:val="3"/>
+  </w:num>
+  <w:num w:numId="5">
     <w:abstractNumId w:val="2"/>
+  </w:num>
+  <w:num w:numId="6">
+    <w:abstractNumId w:val="5"/>
   </w:num>
 </w:numbering>
 </file>
@@ -3903,6 +6786,50 @@
         </w:tcBorders>
       </w:tcPr>
     </w:tblStylePr>
+  </w:style>
+  <w:style w:type="paragraph" w:styleId="Header">
+    <w:name w:val="header"/>
+    <w:basedOn w:val="Normal"/>
+    <w:link w:val="HeaderChar"/>
+    <w:uiPriority w:val="99"/>
+    <w:unhideWhenUsed/>
+    <w:rsid w:val="00224375"/>
+    <w:pPr>
+      <w:tabs>
+        <w:tab w:val="center" w:pos="4680"/>
+        <w:tab w:val="right" w:pos="9360"/>
+      </w:tabs>
+      <w:spacing w:after="0" w:line="240" w:lineRule="auto"/>
+    </w:pPr>
+  </w:style>
+  <w:style w:type="character" w:customStyle="1" w:styleId="HeaderChar">
+    <w:name w:val="Header Char"/>
+    <w:basedOn w:val="DefaultParagraphFont"/>
+    <w:link w:val="Header"/>
+    <w:uiPriority w:val="99"/>
+    <w:rsid w:val="00224375"/>
+  </w:style>
+  <w:style w:type="paragraph" w:styleId="Footer">
+    <w:name w:val="footer"/>
+    <w:basedOn w:val="Normal"/>
+    <w:link w:val="FooterChar"/>
+    <w:uiPriority w:val="99"/>
+    <w:unhideWhenUsed/>
+    <w:rsid w:val="00224375"/>
+    <w:pPr>
+      <w:tabs>
+        <w:tab w:val="center" w:pos="4680"/>
+        <w:tab w:val="right" w:pos="9360"/>
+      </w:tabs>
+      <w:spacing w:after="0" w:line="240" w:lineRule="auto"/>
+    </w:pPr>
+  </w:style>
+  <w:style w:type="character" w:customStyle="1" w:styleId="FooterChar">
+    <w:name w:val="Footer Char"/>
+    <w:basedOn w:val="DefaultParagraphFont"/>
+    <w:link w:val="Footer"/>
+    <w:uiPriority w:val="99"/>
+    <w:rsid w:val="00224375"/>
   </w:style>
 </w:styles>
 </file>
@@ -7709,13 +10636,38 @@
         </b:NameList>
       </b:Author>
     </b:Author>
+    <b:RefOrder>3</b:RefOrder>
+  </b:Source>
+  <b:Source>
+    <b:Tag>Shp18</b:Tag>
+    <b:SourceType>InternetSite</b:SourceType>
+    <b:Guid>{5DB228C3-3CF9-4D1F-956B-5E285DA4C451}</b:Guid>
+    <b:Title>Background removal with deep learning</b:Title>
+    <b:Year>2017</b:Year>
+    <b:InternetSiteTitle>Towards Data Science</b:InternetSiteTitle>
+    <b:Month>August</b:Month>
+    <b:Day>27</b:Day>
+    <b:URL>https://towardsdatascience.com/background-removal-with-deep-learning-c4f2104b3157</b:URL>
+    <b:Author>
+      <b:Author>
+        <b:NameList>
+          <b:Person>
+            <b:Last>Shperber</b:Last>
+            <b:First>Gidi</b:First>
+          </b:Person>
+        </b:NameList>
+      </b:Author>
+    </b:Author>
+    <b:YearAccessed>2018</b:YearAccessed>
+    <b:MonthAccessed>December</b:MonthAccessed>
+    <b:DayAccessed>1</b:DayAccessed>
     <b:RefOrder>2</b:RefOrder>
   </b:Source>
 </b:Sources>
 </file>
 
 <file path=customXml/itemProps1.xml><?xml version="1.0" encoding="utf-8"?>
-<ds:datastoreItem xmlns:ds="http://schemas.openxmlformats.org/officeDocument/2006/customXml" ds:itemID="{BB630117-21F1-4224-964C-3B27F9532176}">
+<ds:datastoreItem xmlns:ds="http://schemas.openxmlformats.org/officeDocument/2006/customXml" ds:itemID="{2AB89F76-287E-4BDE-B92F-C24C0C366303}">
   <ds:schemaRefs>
     <ds:schemaRef ds:uri="http://schemas.openxmlformats.org/officeDocument/2006/bibliography"/>
   </ds:schemaRefs>

</xml_diff>